<commit_message>
Cleanup and Fixup racuni templates
</commit_message>
<xml_diff>
--- a/ied-be/src/templates/avansniRacun.docx
+++ b/ied-be/src/templates/avansniRacun.docx
@@ -17,6 +17,16 @@
           <w:shd w:val="clear" w:color="auto" w:fill="auto"/>
         </w:rPr>
       </w:pPr>
+      <w:r>
+        <w:rPr>
+          <w:rFonts w:ascii="Calibri" w:hAnsi="Calibri" w:eastAsia="Calibri" w:cs="Calibri"/>
+          <w:color w:val="auto"/>
+          <w:spacing w:val="0"/>
+          <w:position w:val="0"/>
+          <w:sz w:val="22"/>
+          <w:shd w:val="clear" w:color="auto" w:fill="auto"/>
+        </w:rPr>
+      </w:r>
       <w:r>
         <w:rPr>
           <w:rFonts w:ascii="Calibri" w:hAnsi="Calibri" w:eastAsia="Calibri" w:cs="Calibri"/>
@@ -89,7 +99,30 @@
                 <w:sz w:val="24"/>
                 <w:shd w:val="clear" w:color="auto" w:fill="auto"/>
               </w:rPr>
-              <w:t xml:space="preserve">{#izdavacRacuna}{naziv} {kontaktTelefoni}</w:t>
+              <w:t xml:space="preserve">{#izdavacRacuna}{naziv}</w:t>
+              <w:br/>
+            </w:r>
+            <w:r>
+              <w:rPr>
+                <w:rFonts w:ascii="Times New Roman" w:hAnsi="Times New Roman" w:eastAsia="Times New Roman" w:cs="Times New Roman"/>
+                <w:color w:val="000000"/>
+                <w:spacing w:val="0"/>
+                <w:position w:val="0"/>
+                <w:sz w:val="24"/>
+                <w:shd w:val="clear" w:color="auto" w:fill="auto"/>
+              </w:rPr>
+              <w:t xml:space="preserve">{kontaktTelefoni}</w:t>
+            </w:r>
+            <w:r/>
+            <w:r>
+              <w:rPr>
+                <w:rFonts w:ascii="Times New Roman" w:hAnsi="Times New Roman" w:eastAsia="Times New Roman" w:cs="Times New Roman"/>
+                <w:color w:val="000000"/>
+                <w:spacing w:val="0"/>
+                <w:position w:val="0"/>
+                <w:sz w:val="24"/>
+                <w:shd w:val="clear" w:color="auto" w:fill="auto"/>
+              </w:rPr>
               <w:br/>
               <w:t xml:space="preserve">PIB: {pib}; Mati</w:t>
             </w:r>
@@ -124,6 +157,12 @@
                 <w:position w:val="0"/>
               </w:rPr>
             </w:r>
+            <w:r>
+              <w:rPr>
+                <w:spacing w:val="0"/>
+                <w:position w:val="0"/>
+              </w:rPr>
+            </w:r>
           </w:p>
         </w:tc>
       </w:tr>
@@ -143,6 +182,16 @@
           <w:shd w:val="clear" w:color="auto" w:fill="auto"/>
         </w:rPr>
       </w:pPr>
+      <w:r>
+        <w:rPr>
+          <w:rFonts w:ascii="Times New Roman" w:hAnsi="Times New Roman" w:eastAsia="Times New Roman" w:cs="Times New Roman"/>
+          <w:color w:val="auto"/>
+          <w:spacing w:val="0"/>
+          <w:position w:val="0"/>
+          <w:sz w:val="24"/>
+          <w:shd w:val="clear" w:color="auto" w:fill="auto"/>
+        </w:rPr>
+      </w:r>
       <w:r>
         <w:rPr>
           <w:rFonts w:ascii="Times New Roman" w:hAnsi="Times New Roman" w:eastAsia="Times New Roman" w:cs="Times New Roman"/>
@@ -230,6 +279,12 @@
                 <w:shd w:val="clear" w:color="auto" w:fill="auto"/>
               </w:rPr>
               <w:t xml:space="preserve">čuna:</w:t>
+            </w:r>
+            <w:r>
+              <w:rPr>
+                <w:spacing w:val="0"/>
+                <w:position w:val="0"/>
+              </w:rPr>
             </w:r>
             <w:r>
               <w:rPr>
@@ -323,6 +378,16 @@
                 <w:shd w:val="clear" w:color="auto" w:fill="auto"/>
               </w:rPr>
             </w:r>
+            <w:r>
+              <w:rPr>
+                <w:rFonts w:ascii="Times New Roman" w:hAnsi="Times New Roman" w:eastAsia="Times New Roman" w:cs="Times New Roman"/>
+                <w:color w:val="auto"/>
+                <w:spacing w:val="0"/>
+                <w:position w:val="0"/>
+                <w:sz w:val="24"/>
+                <w:shd w:val="clear" w:color="auto" w:fill="auto"/>
+              </w:rPr>
+            </w:r>
           </w:p>
           <w:p>
             <w:pPr>
@@ -350,6 +415,16 @@
                 <w:shd w:val="clear" w:color="auto" w:fill="auto"/>
               </w:rPr>
               <w:t xml:space="preserve">{mesto}, {adresa}</w:t>
+            </w:r>
+            <w:r>
+              <w:rPr>
+                <w:rFonts w:ascii="Times New Roman" w:hAnsi="Times New Roman" w:eastAsia="Times New Roman" w:cs="Times New Roman"/>
+                <w:color w:val="auto"/>
+                <w:spacing w:val="0"/>
+                <w:position w:val="0"/>
+                <w:sz w:val="24"/>
+                <w:shd w:val="clear" w:color="auto" w:fill="auto"/>
+              </w:rPr>
             </w:r>
             <w:r>
               <w:rPr>
@@ -399,13 +474,8 @@
             </w:r>
             <w:r>
               <w:rPr>
-                <w:rFonts w:ascii="Times New Roman" w:hAnsi="Times New Roman" w:eastAsia="Times New Roman" w:cs="Times New Roman"/>
-                <w:color w:val="000000"/>
                 <w:spacing w:val="0"/>
                 <w:position w:val="0"/>
-                <w:sz w:val="24"/>
-                <w:u w:val="single"/>
-                <w:shd w:val="clear" w:color="auto" w:fill="auto"/>
               </w:rPr>
             </w:r>
             <w:r>
@@ -505,6 +575,16 @@
           <w:shd w:val="clear" w:color="auto" w:fill="auto"/>
         </w:rPr>
       </w:r>
+      <w:r>
+        <w:rPr>
+          <w:rFonts w:ascii="Times New Roman" w:hAnsi="Times New Roman" w:eastAsia="Times New Roman" w:cs="Times New Roman"/>
+          <w:color w:val="auto"/>
+          <w:spacing w:val="0"/>
+          <w:position w:val="0"/>
+          <w:sz w:val="24"/>
+          <w:shd w:val="clear" w:color="auto" w:fill="auto"/>
+        </w:rPr>
+      </w:r>
     </w:p>
     <w:p>
       <w:pPr>
@@ -521,6 +601,16 @@
           <w:shd w:val="clear" w:color="auto" w:fill="auto"/>
         </w:rPr>
       </w:pPr>
+      <w:r>
+        <w:rPr>
+          <w:rFonts w:ascii="Times New Roman" w:hAnsi="Times New Roman" w:eastAsia="Times New Roman" w:cs="Times New Roman"/>
+          <w:color w:val="auto"/>
+          <w:spacing w:val="0"/>
+          <w:position w:val="0"/>
+          <w:sz w:val="24"/>
+          <w:shd w:val="clear" w:color="auto" w:fill="auto"/>
+        </w:rPr>
+      </w:r>
       <w:r>
         <w:rPr>
           <w:rFonts w:ascii="Times New Roman" w:hAnsi="Times New Roman" w:eastAsia="Times New Roman" w:cs="Times New Roman"/>
@@ -567,6 +657,16 @@
           <w:shd w:val="clear" w:color="auto" w:fill="auto"/>
         </w:rPr>
         <w:t xml:space="preserve">Osnov za avans: Kotizacija za seminar</w:t>
+      </w:r>
+      <w:r>
+        <w:rPr>
+          <w:rFonts w:ascii="Times New Roman" w:hAnsi="Times New Roman" w:eastAsia="Times New Roman" w:cs="Times New Roman"/>
+          <w:color w:val="auto"/>
+          <w:spacing w:val="0"/>
+          <w:position w:val="0"/>
+          <w:sz w:val="24"/>
+          <w:shd w:val="clear" w:color="auto" w:fill="auto"/>
+        </w:rPr>
       </w:r>
       <w:r>
         <w:rPr>
@@ -643,6 +743,12 @@
                 <w:position w:val="0"/>
               </w:rPr>
             </w:r>
+            <w:r>
+              <w:rPr>
+                <w:spacing w:val="0"/>
+                <w:position w:val="0"/>
+              </w:rPr>
+            </w:r>
           </w:p>
         </w:tc>
         <w:tc>
@@ -685,6 +791,12 @@
                 <w:shd w:val="clear" w:color="auto" w:fill="auto"/>
               </w:rPr>
               <w:t xml:space="preserve">Avans bez PDV</w:t>
+            </w:r>
+            <w:r>
+              <w:rPr>
+                <w:spacing w:val="0"/>
+                <w:position w:val="0"/>
+              </w:rPr>
             </w:r>
             <w:r>
               <w:rPr>
@@ -741,6 +853,12 @@
                 <w:position w:val="0"/>
               </w:rPr>
             </w:r>
+            <w:r>
+              <w:rPr>
+                <w:spacing w:val="0"/>
+                <w:position w:val="0"/>
+              </w:rPr>
+            </w:r>
           </w:p>
         </w:tc>
         <w:tc>
@@ -783,6 +901,12 @@
                 <w:shd w:val="clear" w:color="auto" w:fill="auto"/>
               </w:rPr>
               <w:t xml:space="preserve">PDV</w:t>
+            </w:r>
+            <w:r>
+              <w:rPr>
+                <w:spacing w:val="0"/>
+                <w:position w:val="0"/>
+              </w:rPr>
             </w:r>
             <w:r>
               <w:rPr>
@@ -844,6 +968,12 @@
                 <w:shd w:val="clear" w:color="auto" w:fill="auto"/>
               </w:rPr>
               <w:t xml:space="preserve">ćen avans</w:t>
+            </w:r>
+            <w:r>
+              <w:rPr>
+                <w:spacing w:val="0"/>
+                <w:position w:val="0"/>
+              </w:rPr>
             </w:r>
             <w:r>
               <w:rPr>
@@ -937,13 +1067,8 @@
             </w:r>
             <w:r>
               <w:rPr>
-                <w:rFonts w:ascii="Times New Roman" w:hAnsi="Times New Roman" w:eastAsia="Times New Roman" w:cs="Times New Roman"/>
-                <w:color w:val="000000"/>
                 <w:spacing w:val="0"/>
                 <w:position w:val="0"/>
-                <w:sz w:val="24"/>
-                <w:u w:val="single"/>
-                <w:shd w:val="clear" w:color="auto" w:fill="auto"/>
               </w:rPr>
             </w:r>
             <w:r>
@@ -1032,13 +1157,8 @@
             </w:r>
             <w:r>
               <w:rPr>
-                <w:rFonts w:ascii="Times New Roman" w:hAnsi="Times New Roman" w:eastAsia="Times New Roman" w:cs="Times New Roman"/>
-                <w:color w:val="000000"/>
                 <w:spacing w:val="0"/>
                 <w:position w:val="0"/>
-                <w:sz w:val="24"/>
-                <w:u w:val="single"/>
-                <w:shd w:val="clear" w:color="auto" w:fill="auto"/>
               </w:rPr>
             </w:r>
             <w:r>
@@ -1089,6 +1209,12 @@
                 <w:shd w:val="clear" w:color="auto" w:fill="auto"/>
               </w:rPr>
               <w:t xml:space="preserve">{stopaPdv}%</w:t>
+            </w:r>
+            <w:r>
+              <w:rPr>
+                <w:spacing w:val="0"/>
+                <w:position w:val="0"/>
+              </w:rPr>
             </w:r>
             <w:r>
               <w:rPr>
@@ -1176,13 +1302,8 @@
             </w:r>
             <w:r>
               <w:rPr>
-                <w:rFonts w:ascii="Times New Roman" w:hAnsi="Times New Roman" w:eastAsia="Times New Roman" w:cs="Times New Roman"/>
-                <w:color w:val="000000"/>
                 <w:spacing w:val="0"/>
                 <w:position w:val="0"/>
-                <w:sz w:val="24"/>
-                <w:u w:val="single"/>
-                <w:shd w:val="clear" w:color="auto" w:fill="auto"/>
               </w:rPr>
             </w:r>
             <w:r>
@@ -1263,6 +1384,12 @@
                 <w:position w:val="0"/>
               </w:rPr>
             </w:r>
+            <w:r>
+              <w:rPr>
+                <w:spacing w:val="0"/>
+                <w:position w:val="0"/>
+              </w:rPr>
+            </w:r>
           </w:p>
         </w:tc>
       </w:tr>
@@ -1284,6 +1411,18 @@
           <w:shd w:val="clear" w:color="auto" w:fill="auto"/>
         </w:rPr>
       </w:pPr>
+      <w:r>
+        <w:rPr>
+          <w:rFonts w:ascii="Times New Roman" w:hAnsi="Times New Roman" w:eastAsia="Times New Roman" w:cs="Times New Roman"/>
+          <w:b/>
+          <w:color w:val="000000"/>
+          <w:spacing w:val="0"/>
+          <w:position w:val="0"/>
+          <w:sz w:val="20"/>
+          <w:u w:val="single"/>
+          <w:shd w:val="clear" w:color="auto" w:fill="auto"/>
+        </w:rPr>
+      </w:r>
       <w:r>
         <w:rPr>
           <w:rFonts w:ascii="Times New Roman" w:hAnsi="Times New Roman" w:eastAsia="Times New Roman" w:cs="Times New Roman"/>
@@ -1350,6 +1489,18 @@
           <w:shd w:val="clear" w:color="auto" w:fill="auto"/>
         </w:rPr>
       </w:r>
+      <w:r>
+        <w:rPr>
+          <w:rFonts w:ascii="Times New Roman" w:hAnsi="Times New Roman" w:eastAsia="Times New Roman" w:cs="Times New Roman"/>
+          <w:b/>
+          <w:color w:val="000000"/>
+          <w:spacing w:val="0"/>
+          <w:position w:val="0"/>
+          <w:sz w:val="20"/>
+          <w:u w:val="single"/>
+          <w:shd w:val="clear" w:color="auto" w:fill="auto"/>
+        </w:rPr>
+      </w:r>
     </w:p>
     <w:p>
       <w:pPr>
@@ -1359,10 +1510,13 @@
         <w:jc w:val="left"/>
         <w:rPr>
           <w:rFonts w:ascii="Times New Roman" w:hAnsi="Times New Roman" w:eastAsia="Times New Roman" w:cs="Times New Roman"/>
+          <w:b/>
+          <w:bCs/>
           <w:color w:val="000000"/>
           <w:spacing w:val="0"/>
           <w:position w:val="0"/>
           <w:sz w:val="20"/>
+          <w:szCs w:val="20"/>
           <w:u w:val="single"/>
           <w:shd w:val="clear" w:color="auto" w:fill="auto"/>
         </w:rPr>
@@ -1533,12 +1687,28 @@
           <w:u w:val="single"/>
           <w:shd w:val="clear" w:color="auto" w:fill="auto"/>
         </w:rPr>
-        <w:t xml:space="preserve">Poziv na broj: {pozivNaBroj}</w:t>
-        <w:br/>
       </w:r>
+    </w:p>
+    <w:p>
+      <w:pPr>
+        <w:pBdr/>
+        <w:spacing w:after="160" w:before="0" w:line="279" w:lineRule="auto"/>
+        <w:ind w:right="0" w:firstLine="0" w:left="0"/>
+        <w:jc w:val="center"/>
+        <w:rPr>
+          <w:rFonts w:ascii="Times New Roman" w:hAnsi="Times New Roman" w:eastAsia="Times New Roman" w:cs="Times New Roman"/>
+          <w:color w:val="000000"/>
+          <w:spacing w:val="0"/>
+          <w:position w:val="0"/>
+          <w:sz w:val="20"/>
+          <w:szCs w:val="20"/>
+          <w:u w:val="single"/>
+        </w:rPr>
+      </w:pPr>
       <w:r>
         <w:rPr>
           <w:rFonts w:ascii="Times New Roman" w:hAnsi="Times New Roman" w:eastAsia="Times New Roman" w:cs="Times New Roman"/>
+          <w:b/>
           <w:color w:val="000000"/>
           <w:spacing w:val="0"/>
           <w:position w:val="0"/>
@@ -1547,22 +1717,6 @@
           <w:shd w:val="clear" w:color="auto" w:fill="auto"/>
         </w:rPr>
       </w:r>
-    </w:p>
-    <w:p>
-      <w:pPr>
-        <w:pBdr/>
-        <w:spacing w:after="0" w:before="850" w:line="279" w:lineRule="auto"/>
-        <w:ind w:right="0" w:firstLine="0" w:left="0"/>
-        <w:jc w:val="center"/>
-        <w:rPr>
-          <w:rFonts w:ascii="Times New Roman" w:hAnsi="Times New Roman" w:eastAsia="Times New Roman" w:cs="Times New Roman"/>
-          <w:color w:val="auto"/>
-          <w:spacing w:val="0"/>
-          <w:position w:val="0"/>
-          <w:sz w:val="24"/>
-          <w:shd w:val="clear" w:color="auto" w:fill="auto"/>
-        </w:rPr>
-      </w:pPr>
       <w:r>
         <w:rPr>
           <w:rFonts w:ascii="Times New Roman" w:hAnsi="Times New Roman" w:eastAsia="Times New Roman" w:cs="Times New Roman"/>
@@ -1573,7 +1727,6 @@
           <w:shd w:val="clear" w:color="auto" w:fill="auto"/>
         </w:rPr>
         <w:t xml:space="preserve">M.P.</w:t>
-        <w:tab/>
       </w:r>
       <w:r>
         <w:rPr>
@@ -1599,7 +1752,77 @@
           <w:u w:val="single"/>
           <w:shd w:val="clear" w:color="auto" w:fill="auto"/>
         </w:rPr>
-        <w:br/>
+      </w:r>
+      <w:r/>
+    </w:p>
+    <w:p>
+      <w:pPr>
+        <w:pBdr/>
+        <w:spacing w:after="160" w:before="0" w:line="279" w:lineRule="auto"/>
+        <w:ind w:right="0" w:firstLine="0" w:left="0"/>
+        <w:jc w:val="left"/>
+        <w:rPr>
+          <w:rFonts w:ascii="Times New Roman" w:hAnsi="Times New Roman" w:eastAsia="Times New Roman" w:cs="Times New Roman"/>
+          <w:color w:val="auto"/>
+          <w:spacing w:val="0"/>
+          <w:position w:val="0"/>
+          <w:sz w:val="24"/>
+          <w:szCs w:val="24"/>
+        </w:rPr>
+      </w:pPr>
+      <w:r>
+        <w:rPr>
+          <w:rFonts w:ascii="Times New Roman" w:hAnsi="Times New Roman" w:eastAsia="Times New Roman" w:cs="Times New Roman"/>
+          <w:color w:val="000000"/>
+          <w:spacing w:val="0"/>
+          <w:position w:val="0"/>
+          <w:sz w:val="20"/>
+          <w:highlight w:val="none"/>
+          <w:u w:val="single"/>
+          <w:shd w:val="clear" w:color="auto" w:fill="auto"/>
+        </w:rPr>
+      </w:r>
+      <w:r>
+        <w:rPr>
+          <w:rFonts w:ascii="Times New Roman" w:hAnsi="Times New Roman" w:eastAsia="Times New Roman" w:cs="Times New Roman"/>
+          <w:color w:val="000000"/>
+          <w:spacing w:val="0"/>
+          <w:position w:val="0"/>
+          <w:sz w:val="20"/>
+          <w:highlight w:val="none"/>
+          <w:u w:val="single"/>
+          <w:shd w:val="clear" w:color="auto" w:fill="auto"/>
+        </w:rPr>
+      </w:r>
+    </w:p>
+    <w:p>
+      <w:pPr>
+        <w:pBdr/>
+        <w:spacing w:after="160" w:before="0" w:line="279" w:lineRule="auto"/>
+        <w:ind w:right="0" w:firstLine="0" w:left="0"/>
+        <w:jc w:val="center"/>
+        <w:rPr>
+          <w:rFonts w:ascii="Times New Roman" w:hAnsi="Times New Roman" w:eastAsia="Times New Roman" w:cs="Times New Roman"/>
+          <w:color w:val="000000"/>
+          <w:spacing w:val="0"/>
+          <w:position w:val="0"/>
+          <w:sz w:val="20"/>
+          <w:szCs w:val="20"/>
+          <w:highlight w:val="none"/>
+          <w:u w:val="single"/>
+          <w:shd w:val="clear" w:color="auto" w:fill="auto"/>
+        </w:rPr>
+      </w:pPr>
+      <w:r>
+        <w:rPr>
+          <w:rFonts w:ascii="Times New Roman" w:hAnsi="Times New Roman" w:eastAsia="Times New Roman" w:cs="Times New Roman"/>
+          <w:color w:val="000000"/>
+          <w:spacing w:val="0"/>
+          <w:position w:val="0"/>
+          <w:sz w:val="20"/>
+          <w:u w:val="none"/>
+          <w:shd w:val="clear" w:color="auto" w:fill="auto"/>
+        </w:rPr>
       </w:r>
       <w:r>
         <w:rPr>
@@ -1611,7 +1834,6 @@
           <w:u w:val="single"/>
           <w:shd w:val="clear" w:color="auto" w:fill="auto"/>
         </w:rPr>
-        <w:br/>
         <w:t xml:space="preserve">Mesto i datum izdavanja </w:t>
       </w:r>
       <w:r>
@@ -1648,61 +1870,6 @@
           <w:shd w:val="clear" w:color="auto" w:fill="auto"/>
         </w:rPr>
       </w:r>
-    </w:p>
-    <w:p>
-      <w:pPr>
-        <w:pBdr/>
-        <w:spacing w:after="160" w:before="0" w:line="279" w:lineRule="auto"/>
-        <w:ind w:right="0" w:firstLine="0" w:left="0"/>
-        <w:jc w:val="left"/>
-        <w:rPr>
-          <w:rFonts w:ascii="Times New Roman" w:hAnsi="Times New Roman" w:eastAsia="Times New Roman" w:cs="Times New Roman"/>
-          <w:color w:val="auto"/>
-          <w:spacing w:val="0"/>
-          <w:position w:val="0"/>
-          <w:sz w:val="24"/>
-          <w:shd w:val="clear" w:color="auto" w:fill="auto"/>
-        </w:rPr>
-      </w:pPr>
-      <w:r>
-        <w:rPr>
-          <w:rFonts w:ascii="Times New Roman" w:hAnsi="Times New Roman" w:eastAsia="Times New Roman" w:cs="Times New Roman"/>
-          <w:color w:val="000000"/>
-          <w:spacing w:val="0"/>
-          <w:position w:val="0"/>
-          <w:sz w:val="20"/>
-          <w:u w:val="single"/>
-          <w:shd w:val="clear" w:color="auto" w:fill="auto"/>
-        </w:rPr>
-        <w:br/>
-        <w:br/>
-      </w:r>
-      <w:r>
-        <w:rPr>
-          <w:rFonts w:ascii="Times New Roman" w:hAnsi="Times New Roman" w:eastAsia="Times New Roman" w:cs="Times New Roman"/>
-          <w:color w:val="auto"/>
-          <w:spacing w:val="0"/>
-          <w:position w:val="0"/>
-          <w:sz w:val="24"/>
-          <w:shd w:val="clear" w:color="auto" w:fill="auto"/>
-        </w:rPr>
-      </w:r>
-    </w:p>
-    <w:p>
-      <w:pPr>
-        <w:pBdr/>
-        <w:spacing w:after="160" w:before="0" w:line="279" w:lineRule="auto"/>
-        <w:ind w:right="0" w:firstLine="0" w:left="0"/>
-        <w:jc w:val="left"/>
-        <w:rPr>
-          <w:rFonts w:ascii="Times New Roman" w:hAnsi="Times New Roman" w:eastAsia="Times New Roman" w:cs="Times New Roman"/>
-          <w:color w:val="auto"/>
-          <w:spacing w:val="0"/>
-          <w:position w:val="0"/>
-          <w:sz w:val="24"/>
-          <w:shd w:val="clear" w:color="auto" w:fill="auto"/>
-        </w:rPr>
-      </w:pPr>
       <w:r>
         <w:rPr>
           <w:rFonts w:ascii="Times New Roman" w:hAnsi="Times New Roman" w:eastAsia="Times New Roman" w:cs="Times New Roman"/>
@@ -1723,13 +1890,26 @@
           <w:shd w:val="clear" w:color="auto" w:fill="auto"/>
         </w:rPr>
       </w:r>
+      <w:r>
+        <w:rPr>
+          <w:rFonts w:ascii="Times New Roman" w:hAnsi="Times New Roman" w:eastAsia="Times New Roman" w:cs="Times New Roman"/>
+          <w:color w:val="000000"/>
+          <w:spacing w:val="0"/>
+          <w:position w:val="0"/>
+          <w:sz w:val="20"/>
+          <w:szCs w:val="20"/>
+          <w:highlight w:val="none"/>
+          <w:u w:val="single"/>
+          <w:shd w:val="clear" w:color="auto" w:fill="auto"/>
+        </w:rPr>
+      </w:r>
     </w:p>
     <w:sectPr>
       <w:footnotePr/>
       <w:endnotePr/>
       <w:type w:val="nextPage"/>
       <w:pgSz w:h="16838" w:orient="portrait" w:w="11906"/>
-      <w:pgMar w:top="1134" w:right="850" w:bottom="1134" w:left="1701" w:header="709" w:footer="709" w:gutter="0"/>
+      <w:pgMar w:top="1440" w:right="1440" w:bottom="1440" w:left="1440" w:header="709" w:footer="709" w:gutter="0"/>
       <w:cols w:num="1" w:sep="0" w:space="1701" w:equalWidth="1"/>
     </w:sectPr>
   </w:body>
@@ -1960,9 +2140,9 @@
     <w:lsdException w:name="Bibliography" w:uiPriority="37"/>
     <w:lsdException w:name="TOC Heading" w:uiPriority="39" w:qFormat="1"/>
   </w:latentStyles>
-  <w:style w:type="character" w:styleId="165">
+  <w:style w:type="character" w:styleId="697">
     <w:name w:val="Intense Emphasis"/>
-    <w:basedOn w:val="874"/>
+    <w:basedOn w:val="883"/>
     <w:uiPriority w:val="21"/>
     <w:qFormat/>
     <w:pPr>
@@ -1976,9 +2156,9 @@
       <w:color w:val="0f4761" w:themeColor="accent1" w:themeShade="BF"/>
     </w:rPr>
   </w:style>
-  <w:style w:type="character" w:styleId="168">
+  <w:style w:type="character" w:styleId="698">
     <w:name w:val="Intense Reference"/>
-    <w:basedOn w:val="874"/>
+    <w:basedOn w:val="883"/>
     <w:uiPriority w:val="32"/>
     <w:qFormat/>
     <w:pPr>
@@ -1994,9 +2174,9 @@
       <w:spacing w:val="5"/>
     </w:rPr>
   </w:style>
-  <w:style w:type="character" w:styleId="170">
+  <w:style w:type="character" w:styleId="699">
     <w:name w:val="Subtle Emphasis"/>
-    <w:basedOn w:val="874"/>
+    <w:basedOn w:val="883"/>
     <w:uiPriority w:val="19"/>
     <w:qFormat/>
     <w:pPr>
@@ -2010,9 +2190,9 @@
       <w:color w:val="404040" w:themeColor="text1" w:themeTint="BF"/>
     </w:rPr>
   </w:style>
-  <w:style w:type="character" w:styleId="171">
+  <w:style w:type="character" w:styleId="700">
     <w:name w:val="Emphasis"/>
-    <w:basedOn w:val="874"/>
+    <w:basedOn w:val="883"/>
     <w:uiPriority w:val="20"/>
     <w:qFormat/>
     <w:pPr>
@@ -2025,9 +2205,9 @@
       <w:iCs/>
     </w:rPr>
   </w:style>
-  <w:style w:type="character" w:styleId="172">
+  <w:style w:type="character" w:styleId="701">
     <w:name w:val="Strong"/>
-    <w:basedOn w:val="874"/>
+    <w:basedOn w:val="883"/>
     <w:uiPriority w:val="22"/>
     <w:qFormat/>
     <w:pPr>
@@ -2040,9 +2220,9 @@
       <w:bCs/>
     </w:rPr>
   </w:style>
-  <w:style w:type="character" w:styleId="173">
+  <w:style w:type="character" w:styleId="702">
     <w:name w:val="Subtle Reference"/>
-    <w:basedOn w:val="874"/>
+    <w:basedOn w:val="883"/>
     <w:uiPriority w:val="31"/>
     <w:qFormat/>
     <w:pPr>
@@ -2055,9 +2235,9 @@
       <w:color w:val="5a5a5a" w:themeColor="text1" w:themeTint="A5"/>
     </w:rPr>
   </w:style>
-  <w:style w:type="character" w:styleId="174">
+  <w:style w:type="character" w:styleId="703">
     <w:name w:val="Book Title"/>
-    <w:basedOn w:val="874"/>
+    <w:basedOn w:val="883"/>
     <w:uiPriority w:val="33"/>
     <w:qFormat/>
     <w:pPr>
@@ -2073,9 +2253,9 @@
       <w:spacing w:val="5"/>
     </w:rPr>
   </w:style>
-  <w:style w:type="character" w:styleId="187">
+  <w:style w:type="character" w:styleId="704">
     <w:name w:val="FollowedHyperlink"/>
-    <w:basedOn w:val="874"/>
+    <w:basedOn w:val="883"/>
     <w:uiPriority w:val="99"/>
     <w:semiHidden/>
     <w:unhideWhenUsed/>
@@ -2089,9 +2269,9 @@
       <w:u w:val="single"/>
     </w:rPr>
   </w:style>
-  <w:style w:type="paragraph" w:styleId="696">
+  <w:style w:type="paragraph" w:styleId="705">
     <w:name w:val="Heading 1"/>
-    <w:link w:val="697"/>
+    <w:link w:val="706"/>
     <w:uiPriority w:val="9"/>
     <w:qFormat/>
     <w:pPr>
@@ -2108,9 +2288,9 @@
       <w:szCs w:val="40"/>
     </w:rPr>
   </w:style>
-  <w:style w:type="character" w:styleId="697">
+  <w:style w:type="character" w:styleId="706">
     <w:name w:val="Heading 1 Char"/>
-    <w:link w:val="696"/>
+    <w:link w:val="705"/>
     <w:uiPriority w:val="9"/>
     <w:pPr>
       <w:pBdr/>
@@ -2123,9 +2303,9 @@
       <w:szCs w:val="40"/>
     </w:rPr>
   </w:style>
-  <w:style w:type="paragraph" w:styleId="698">
+  <w:style w:type="paragraph" w:styleId="707">
     <w:name w:val="Heading 2"/>
-    <w:link w:val="699"/>
+    <w:link w:val="708"/>
     <w:uiPriority w:val="9"/>
     <w:unhideWhenUsed/>
     <w:qFormat/>
@@ -2142,9 +2322,9 @@
       <w:sz w:val="34"/>
     </w:rPr>
   </w:style>
-  <w:style w:type="character" w:styleId="699">
+  <w:style w:type="character" w:styleId="708">
     <w:name w:val="Heading 2 Char"/>
-    <w:link w:val="698"/>
+    <w:link w:val="707"/>
     <w:uiPriority w:val="9"/>
     <w:pPr>
       <w:pBdr/>
@@ -2156,9 +2336,9 @@
       <w:sz w:val="34"/>
     </w:rPr>
   </w:style>
-  <w:style w:type="paragraph" w:styleId="700">
+  <w:style w:type="paragraph" w:styleId="709">
     <w:name w:val="Heading 3"/>
-    <w:link w:val="701"/>
+    <w:link w:val="710"/>
     <w:uiPriority w:val="9"/>
     <w:unhideWhenUsed/>
     <w:qFormat/>
@@ -2176,9 +2356,9 @@
       <w:szCs w:val="30"/>
     </w:rPr>
   </w:style>
-  <w:style w:type="character" w:styleId="701">
+  <w:style w:type="character" w:styleId="710">
     <w:name w:val="Heading 3 Char"/>
-    <w:link w:val="700"/>
+    <w:link w:val="709"/>
     <w:uiPriority w:val="9"/>
     <w:pPr>
       <w:pBdr/>
@@ -2191,9 +2371,9 @@
       <w:szCs w:val="30"/>
     </w:rPr>
   </w:style>
-  <w:style w:type="paragraph" w:styleId="702">
+  <w:style w:type="paragraph" w:styleId="711">
     <w:name w:val="Heading 4"/>
-    <w:link w:val="703"/>
+    <w:link w:val="712"/>
     <w:uiPriority w:val="9"/>
     <w:unhideWhenUsed/>
     <w:qFormat/>
@@ -2213,9 +2393,9 @@
       <w:szCs w:val="26"/>
     </w:rPr>
   </w:style>
-  <w:style w:type="character" w:styleId="703">
+  <w:style w:type="character" w:styleId="712">
     <w:name w:val="Heading 4 Char"/>
-    <w:link w:val="702"/>
+    <w:link w:val="711"/>
     <w:uiPriority w:val="9"/>
     <w:pPr>
       <w:pBdr/>
@@ -2230,9 +2410,9 @@
       <w:szCs w:val="26"/>
     </w:rPr>
   </w:style>
-  <w:style w:type="paragraph" w:styleId="704">
+  <w:style w:type="paragraph" w:styleId="713">
     <w:name w:val="Heading 5"/>
-    <w:link w:val="705"/>
+    <w:link w:val="714"/>
     <w:uiPriority w:val="9"/>
     <w:unhideWhenUsed/>
     <w:qFormat/>
@@ -2252,9 +2432,9 @@
       <w:szCs w:val="24"/>
     </w:rPr>
   </w:style>
-  <w:style w:type="character" w:styleId="705">
+  <w:style w:type="character" w:styleId="714">
     <w:name w:val="Heading 5 Char"/>
-    <w:link w:val="704"/>
+    <w:link w:val="713"/>
     <w:uiPriority w:val="9"/>
     <w:pPr>
       <w:pBdr/>
@@ -2269,9 +2449,9 @@
       <w:szCs w:val="24"/>
     </w:rPr>
   </w:style>
-  <w:style w:type="paragraph" w:styleId="706">
+  <w:style w:type="paragraph" w:styleId="715">
     <w:name w:val="Heading 6"/>
-    <w:link w:val="707"/>
+    <w:link w:val="716"/>
     <w:uiPriority w:val="9"/>
     <w:unhideWhenUsed/>
     <w:qFormat/>
@@ -2291,9 +2471,9 @@
       <w:szCs w:val="22"/>
     </w:rPr>
   </w:style>
-  <w:style w:type="character" w:styleId="707">
+  <w:style w:type="character" w:styleId="716">
     <w:name w:val="Heading 6 Char"/>
-    <w:link w:val="706"/>
+    <w:link w:val="715"/>
     <w:uiPriority w:val="9"/>
     <w:pPr>
       <w:pBdr/>
@@ -2308,9 +2488,9 @@
       <w:szCs w:val="22"/>
     </w:rPr>
   </w:style>
-  <w:style w:type="paragraph" w:styleId="708">
+  <w:style w:type="paragraph" w:styleId="717">
     <w:name w:val="Heading 7"/>
-    <w:link w:val="709"/>
+    <w:link w:val="718"/>
     <w:uiPriority w:val="9"/>
     <w:unhideWhenUsed/>
     <w:qFormat/>
@@ -2332,9 +2512,9 @@
       <w:szCs w:val="22"/>
     </w:rPr>
   </w:style>
-  <w:style w:type="character" w:styleId="709">
+  <w:style w:type="character" w:styleId="718">
     <w:name w:val="Heading 7 Char"/>
-    <w:link w:val="708"/>
+    <w:link w:val="717"/>
     <w:uiPriority w:val="9"/>
     <w:pPr>
       <w:pBdr/>
@@ -2351,9 +2531,9 @@
       <w:szCs w:val="22"/>
     </w:rPr>
   </w:style>
-  <w:style w:type="paragraph" w:styleId="710">
+  <w:style w:type="paragraph" w:styleId="719">
     <w:name w:val="Heading 8"/>
-    <w:link w:val="711"/>
+    <w:link w:val="720"/>
     <w:uiPriority w:val="9"/>
     <w:unhideWhenUsed/>
     <w:qFormat/>
@@ -2373,9 +2553,9 @@
       <w:szCs w:val="22"/>
     </w:rPr>
   </w:style>
-  <w:style w:type="character" w:styleId="711">
+  <w:style w:type="character" w:styleId="720">
     <w:name w:val="Heading 8 Char"/>
-    <w:link w:val="710"/>
+    <w:link w:val="719"/>
     <w:uiPriority w:val="9"/>
     <w:pPr>
       <w:pBdr/>
@@ -2390,9 +2570,9 @@
       <w:szCs w:val="22"/>
     </w:rPr>
   </w:style>
-  <w:style w:type="paragraph" w:styleId="712">
+  <w:style w:type="paragraph" w:styleId="721">
     <w:name w:val="Heading 9"/>
-    <w:link w:val="713"/>
+    <w:link w:val="722"/>
     <w:uiPriority w:val="9"/>
     <w:unhideWhenUsed/>
     <w:qFormat/>
@@ -2412,9 +2592,9 @@
       <w:szCs w:val="21"/>
     </w:rPr>
   </w:style>
-  <w:style w:type="character" w:styleId="713">
+  <w:style w:type="character" w:styleId="722">
     <w:name w:val="Heading 9 Char"/>
-    <w:link w:val="712"/>
+    <w:link w:val="721"/>
     <w:uiPriority w:val="9"/>
     <w:pPr>
       <w:pBdr/>
@@ -2429,7 +2609,7 @@
       <w:szCs w:val="21"/>
     </w:rPr>
   </w:style>
-  <w:style w:type="paragraph" w:styleId="714">
+  <w:style w:type="paragraph" w:styleId="723">
     <w:name w:val="List Paragraph"/>
     <w:uiPriority w:val="34"/>
     <w:qFormat/>
@@ -2440,7 +2620,7 @@
       <w:contextualSpacing w:val="true"/>
     </w:pPr>
   </w:style>
-  <w:style w:type="paragraph" w:styleId="715">
+  <w:style w:type="paragraph" w:styleId="724">
     <w:name w:val="No Spacing"/>
     <w:uiPriority w:val="1"/>
     <w:qFormat/>
@@ -2450,9 +2630,9 @@
       <w:ind/>
     </w:pPr>
   </w:style>
-  <w:style w:type="paragraph" w:styleId="716">
+  <w:style w:type="paragraph" w:styleId="725">
     <w:name w:val="Title"/>
-    <w:link w:val="717"/>
+    <w:link w:val="726"/>
     <w:uiPriority w:val="10"/>
     <w:qFormat/>
     <w:pPr>
@@ -2466,9 +2646,9 @@
       <w:szCs w:val="48"/>
     </w:rPr>
   </w:style>
-  <w:style w:type="character" w:styleId="717">
+  <w:style w:type="character" w:styleId="726">
     <w:name w:val="Title Char"/>
-    <w:link w:val="716"/>
+    <w:link w:val="725"/>
     <w:uiPriority w:val="10"/>
     <w:pPr>
       <w:pBdr/>
@@ -2480,9 +2660,9 @@
       <w:szCs w:val="48"/>
     </w:rPr>
   </w:style>
-  <w:style w:type="paragraph" w:styleId="718">
+  <w:style w:type="paragraph" w:styleId="727">
     <w:name w:val="Subtitle"/>
-    <w:link w:val="719"/>
+    <w:link w:val="728"/>
     <w:uiPriority w:val="11"/>
     <w:qFormat/>
     <w:pPr>
@@ -2495,9 +2675,9 @@
       <w:szCs w:val="24"/>
     </w:rPr>
   </w:style>
-  <w:style w:type="character" w:styleId="719">
+  <w:style w:type="character" w:styleId="728">
     <w:name w:val="Subtitle Char"/>
-    <w:link w:val="718"/>
+    <w:link w:val="727"/>
     <w:uiPriority w:val="11"/>
     <w:pPr>
       <w:pBdr/>
@@ -2509,9 +2689,9 @@
       <w:szCs w:val="24"/>
     </w:rPr>
   </w:style>
-  <w:style w:type="paragraph" w:styleId="720">
+  <w:style w:type="paragraph" w:styleId="729">
     <w:name w:val="Quote"/>
-    <w:link w:val="721"/>
+    <w:link w:val="730"/>
     <w:uiPriority w:val="29"/>
     <w:qFormat/>
     <w:pPr>
@@ -2523,9 +2703,9 @@
       <w:i/>
     </w:rPr>
   </w:style>
-  <w:style w:type="character" w:styleId="721">
+  <w:style w:type="character" w:styleId="730">
     <w:name w:val="Quote Char"/>
-    <w:link w:val="720"/>
+    <w:link w:val="729"/>
     <w:uiPriority w:val="29"/>
     <w:pPr>
       <w:pBdr/>
@@ -2536,9 +2716,9 @@
       <w:i/>
     </w:rPr>
   </w:style>
-  <w:style w:type="paragraph" w:styleId="722">
+  <w:style w:type="paragraph" w:styleId="731">
     <w:name w:val="Intense Quote"/>
-    <w:link w:val="723"/>
+    <w:link w:val="732"/>
     <w:uiPriority w:val="30"/>
     <w:qFormat/>
     <w:pPr>
@@ -2557,9 +2737,9 @@
       <w:i/>
     </w:rPr>
   </w:style>
-  <w:style w:type="character" w:styleId="723">
+  <w:style w:type="character" w:styleId="732">
     <w:name w:val="Intense Quote Char"/>
-    <w:link w:val="722"/>
+    <w:link w:val="731"/>
     <w:uiPriority w:val="30"/>
     <w:pPr>
       <w:pBdr/>
@@ -2570,9 +2750,9 @@
       <w:i/>
     </w:rPr>
   </w:style>
-  <w:style w:type="paragraph" w:styleId="724">
+  <w:style w:type="paragraph" w:styleId="733">
     <w:name w:val="Header"/>
-    <w:link w:val="725"/>
+    <w:link w:val="734"/>
     <w:uiPriority w:val="99"/>
     <w:unhideWhenUsed/>
     <w:pPr>
@@ -2585,9 +2765,9 @@
       <w:ind/>
     </w:pPr>
   </w:style>
-  <w:style w:type="character" w:styleId="725">
+  <w:style w:type="character" w:styleId="734">
     <w:name w:val="Header Char"/>
-    <w:link w:val="724"/>
+    <w:link w:val="733"/>
     <w:uiPriority w:val="99"/>
     <w:pPr>
       <w:pBdr/>
@@ -2595,9 +2775,9 @@
       <w:ind/>
     </w:pPr>
   </w:style>
-  <w:style w:type="paragraph" w:styleId="726">
+  <w:style w:type="paragraph" w:styleId="735">
     <w:name w:val="Footer"/>
-    <w:link w:val="729"/>
+    <w:link w:val="738"/>
     <w:uiPriority w:val="99"/>
     <w:unhideWhenUsed/>
     <w:pPr>
@@ -2610,9 +2790,9 @@
       <w:ind/>
     </w:pPr>
   </w:style>
-  <w:style w:type="character" w:styleId="727">
+  <w:style w:type="character" w:styleId="736">
     <w:name w:val="Footer Char"/>
-    <w:link w:val="726"/>
+    <w:link w:val="735"/>
     <w:uiPriority w:val="99"/>
     <w:pPr>
       <w:pBdr/>
@@ -2620,7 +2800,7 @@
       <w:ind/>
     </w:pPr>
   </w:style>
-  <w:style w:type="paragraph" w:styleId="728">
+  <w:style w:type="paragraph" w:styleId="737">
     <w:name w:val="Caption"/>
     <w:uiPriority w:val="35"/>
     <w:semiHidden/>
@@ -2639,10 +2819,10 @@
       <w:szCs w:val="18"/>
     </w:rPr>
   </w:style>
-  <w:style w:type="character" w:styleId="729">
+  <w:style w:type="character" w:styleId="738">
     <w:name w:val="Caption Char"/>
-    <w:basedOn w:val="728"/>
-    <w:link w:val="726"/>
+    <w:basedOn w:val="737"/>
+    <w:link w:val="735"/>
     <w:uiPriority w:val="99"/>
     <w:pPr>
       <w:pBdr/>
@@ -2650,7 +2830,7 @@
       <w:ind/>
     </w:pPr>
   </w:style>
-  <w:style w:type="table" w:styleId="730">
+  <w:style w:type="table" w:styleId="739">
     <w:name w:val="Table Grid"/>
     <w:uiPriority w:val="59"/>
     <w:pPr>
@@ -2848,7 +3028,7 @@
       </w:tcPr>
     </w:tblStylePr>
   </w:style>
-  <w:style w:type="table" w:styleId="731">
+  <w:style w:type="table" w:styleId="740">
     <w:name w:val="Table Grid Light"/>
     <w:uiPriority w:val="59"/>
     <w:pPr>
@@ -3046,7 +3226,7 @@
       </w:tcPr>
     </w:tblStylePr>
   </w:style>
-  <w:style w:type="table" w:styleId="732">
+  <w:style w:type="table" w:styleId="741">
     <w:name w:val="Plain Table 1"/>
     <w:uiPriority w:val="59"/>
     <w:pPr>
@@ -3270,7 +3450,7 @@
       </w:tcPr>
     </w:tblStylePr>
   </w:style>
-  <w:style w:type="table" w:styleId="733">
+  <w:style w:type="table" w:styleId="742">
     <w:name w:val="Plain Table 2"/>
     <w:uiPriority w:val="59"/>
     <w:pPr>
@@ -3502,7 +3682,7 @@
       </w:tcPr>
     </w:tblStylePr>
   </w:style>
-  <w:style w:type="table" w:styleId="734">
+  <w:style w:type="table" w:styleId="743">
     <w:name w:val="Plain Table 3"/>
     <w:uiPriority w:val="99"/>
     <w:pPr>
@@ -3731,7 +3911,7 @@
       </w:tcPr>
     </w:tblStylePr>
   </w:style>
-  <w:style w:type="table" w:styleId="735">
+  <w:style w:type="table" w:styleId="744">
     <w:name w:val="Plain Table 4"/>
     <w:uiPriority w:val="99"/>
     <w:pPr>
@@ -3946,7 +4126,7 @@
       </w:tcPr>
     </w:tblStylePr>
   </w:style>
-  <w:style w:type="table" w:styleId="736">
+  <w:style w:type="table" w:styleId="745">
     <w:name w:val="Plain Table 5"/>
     <w:uiPriority w:val="99"/>
     <w:pPr>
@@ -4178,7 +4358,7 @@
       </w:tcPr>
     </w:tblStylePr>
   </w:style>
-  <w:style w:type="table" w:styleId="737">
+  <w:style w:type="table" w:styleId="746">
     <w:name w:val="Grid Table 1 Light"/>
     <w:uiPriority w:val="99"/>
     <w:pPr>
@@ -4400,7 +4580,7 @@
       </w:tcPr>
     </w:tblStylePr>
   </w:style>
-  <w:style w:type="table" w:styleId="738">
+  <w:style w:type="table" w:styleId="747">
     <w:name w:val="Grid Table 1 Light - Accent 1"/>
     <w:uiPriority w:val="99"/>
     <w:pPr>
@@ -4622,7 +4802,7 @@
       </w:tcPr>
     </w:tblStylePr>
   </w:style>
-  <w:style w:type="table" w:styleId="739">
+  <w:style w:type="table" w:styleId="748">
     <w:name w:val="Grid Table 1 Light - Accent 2"/>
     <w:uiPriority w:val="99"/>
     <w:pPr>
@@ -4844,7 +5024,7 @@
       </w:tcPr>
     </w:tblStylePr>
   </w:style>
-  <w:style w:type="table" w:styleId="740">
+  <w:style w:type="table" w:styleId="749">
     <w:name w:val="Grid Table 1 Light - Accent 3"/>
     <w:uiPriority w:val="99"/>
     <w:pPr>
@@ -5066,7 +5246,7 @@
       </w:tcPr>
     </w:tblStylePr>
   </w:style>
-  <w:style w:type="table" w:styleId="741">
+  <w:style w:type="table" w:styleId="750">
     <w:name w:val="Grid Table 1 Light - Accent 4"/>
     <w:uiPriority w:val="99"/>
     <w:pPr>
@@ -5288,7 +5468,7 @@
       </w:tcPr>
     </w:tblStylePr>
   </w:style>
-  <w:style w:type="table" w:styleId="742">
+  <w:style w:type="table" w:styleId="751">
     <w:name w:val="Grid Table 1 Light - Accent 5"/>
     <w:uiPriority w:val="99"/>
     <w:pPr>
@@ -5510,7 +5690,7 @@
       </w:tcPr>
     </w:tblStylePr>
   </w:style>
-  <w:style w:type="table" w:styleId="743">
+  <w:style w:type="table" w:styleId="752">
     <w:name w:val="Grid Table 1 Light - Accent 6"/>
     <w:uiPriority w:val="99"/>
     <w:pPr>
@@ -5732,7 +5912,7 @@
       </w:tcPr>
     </w:tblStylePr>
   </w:style>
-  <w:style w:type="table" w:styleId="744">
+  <w:style w:type="table" w:styleId="753">
     <w:name w:val="Grid Table 2"/>
     <w:uiPriority w:val="99"/>
     <w:pPr>
@@ -5963,7 +6143,7 @@
       </w:tcPr>
     </w:tblStylePr>
   </w:style>
-  <w:style w:type="table" w:styleId="745">
+  <w:style w:type="table" w:styleId="754">
     <w:name w:val="Grid Table 2 - Accent 1"/>
     <w:uiPriority w:val="99"/>
     <w:pPr>
@@ -6194,7 +6374,7 @@
       </w:tcPr>
     </w:tblStylePr>
   </w:style>
-  <w:style w:type="table" w:styleId="746">
+  <w:style w:type="table" w:styleId="755">
     <w:name w:val="Grid Table 2 - Accent 2"/>
     <w:uiPriority w:val="99"/>
     <w:pPr>
@@ -6425,7 +6605,7 @@
       </w:tcPr>
     </w:tblStylePr>
   </w:style>
-  <w:style w:type="table" w:styleId="747">
+  <w:style w:type="table" w:styleId="756">
     <w:name w:val="Grid Table 2 - Accent 3"/>
     <w:uiPriority w:val="99"/>
     <w:pPr>
@@ -6656,7 +6836,7 @@
       </w:tcPr>
     </w:tblStylePr>
   </w:style>
-  <w:style w:type="table" w:styleId="748">
+  <w:style w:type="table" w:styleId="757">
     <w:name w:val="Grid Table 2 - Accent 4"/>
     <w:uiPriority w:val="99"/>
     <w:pPr>
@@ -6887,7 +7067,7 @@
       </w:tcPr>
     </w:tblStylePr>
   </w:style>
-  <w:style w:type="table" w:styleId="749">
+  <w:style w:type="table" w:styleId="758">
     <w:name w:val="Grid Table 2 - Accent 5"/>
     <w:uiPriority w:val="99"/>
     <w:pPr>
@@ -7118,7 +7298,7 @@
       </w:tcPr>
     </w:tblStylePr>
   </w:style>
-  <w:style w:type="table" w:styleId="750">
+  <w:style w:type="table" w:styleId="759">
     <w:name w:val="Grid Table 2 - Accent 6"/>
     <w:uiPriority w:val="99"/>
     <w:pPr>
@@ -7349,7 +7529,7 @@
       </w:tcPr>
     </w:tblStylePr>
   </w:style>
-  <w:style w:type="table" w:styleId="751">
+  <w:style w:type="table" w:styleId="760">
     <w:name w:val="Grid Table 3"/>
     <w:uiPriority w:val="99"/>
     <w:pPr>
@@ -7593,7 +7773,7 @@
       </w:tcPr>
     </w:tblStylePr>
   </w:style>
-  <w:style w:type="table" w:styleId="752">
+  <w:style w:type="table" w:styleId="761">
     <w:name w:val="Grid Table 3 - Accent 1"/>
     <w:uiPriority w:val="99"/>
     <w:pPr>
@@ -7837,7 +8017,7 @@
       </w:tcPr>
     </w:tblStylePr>
   </w:style>
-  <w:style w:type="table" w:styleId="753">
+  <w:style w:type="table" w:styleId="762">
     <w:name w:val="Grid Table 3 - Accent 2"/>
     <w:uiPriority w:val="99"/>
     <w:pPr>
@@ -8081,7 +8261,7 @@
       </w:tcPr>
     </w:tblStylePr>
   </w:style>
-  <w:style w:type="table" w:styleId="754">
+  <w:style w:type="table" w:styleId="763">
     <w:name w:val="Grid Table 3 - Accent 3"/>
     <w:uiPriority w:val="99"/>
     <w:pPr>
@@ -8325,7 +8505,7 @@
       </w:tcPr>
     </w:tblStylePr>
   </w:style>
-  <w:style w:type="table" w:styleId="755">
+  <w:style w:type="table" w:styleId="764">
     <w:name w:val="Grid Table 3 - Accent 4"/>
     <w:uiPriority w:val="99"/>
     <w:pPr>
@@ -8569,7 +8749,7 @@
       </w:tcPr>
     </w:tblStylePr>
   </w:style>
-  <w:style w:type="table" w:styleId="756">
+  <w:style w:type="table" w:styleId="765">
     <w:name w:val="Grid Table 3 - Accent 5"/>
     <w:uiPriority w:val="99"/>
     <w:pPr>
@@ -8813,7 +8993,7 @@
       </w:tcPr>
     </w:tblStylePr>
   </w:style>
-  <w:style w:type="table" w:styleId="757">
+  <w:style w:type="table" w:styleId="766">
     <w:name w:val="Grid Table 3 - Accent 6"/>
     <w:uiPriority w:val="99"/>
     <w:pPr>
@@ -9057,7 +9237,7 @@
       </w:tcPr>
     </w:tblStylePr>
   </w:style>
-  <w:style w:type="table" w:styleId="758">
+  <w:style w:type="table" w:styleId="767">
     <w:name w:val="Grid Table 4"/>
     <w:uiPriority w:val="59"/>
     <w:pPr>
@@ -9289,7 +9469,7 @@
       </w:tcPr>
     </w:tblStylePr>
   </w:style>
-  <w:style w:type="table" w:styleId="759">
+  <w:style w:type="table" w:styleId="768">
     <w:name w:val="Grid Table 4 - Accent 1"/>
     <w:uiPriority w:val="59"/>
     <w:pPr>
@@ -9521,7 +9701,7 @@
       </w:tcPr>
     </w:tblStylePr>
   </w:style>
-  <w:style w:type="table" w:styleId="760">
+  <w:style w:type="table" w:styleId="769">
     <w:name w:val="Grid Table 4 - Accent 2"/>
     <w:uiPriority w:val="59"/>
     <w:pPr>
@@ -9753,7 +9933,7 @@
       </w:tcPr>
     </w:tblStylePr>
   </w:style>
-  <w:style w:type="table" w:styleId="761">
+  <w:style w:type="table" w:styleId="770">
     <w:name w:val="Grid Table 4 - Accent 3"/>
     <w:uiPriority w:val="59"/>
     <w:pPr>
@@ -9985,7 +10165,7 @@
       </w:tcPr>
     </w:tblStylePr>
   </w:style>
-  <w:style w:type="table" w:styleId="762">
+  <w:style w:type="table" w:styleId="771">
     <w:name w:val="Grid Table 4 - Accent 4"/>
     <w:uiPriority w:val="59"/>
     <w:pPr>
@@ -10217,7 +10397,7 @@
       </w:tcPr>
     </w:tblStylePr>
   </w:style>
-  <w:style w:type="table" w:styleId="763">
+  <w:style w:type="table" w:styleId="772">
     <w:name w:val="Grid Table 4 - Accent 5"/>
     <w:uiPriority w:val="59"/>
     <w:pPr>
@@ -10449,7 +10629,7 @@
       </w:tcPr>
     </w:tblStylePr>
   </w:style>
-  <w:style w:type="table" w:styleId="764">
+  <w:style w:type="table" w:styleId="773">
     <w:name w:val="Grid Table 4 - Accent 6"/>
     <w:uiPriority w:val="59"/>
     <w:pPr>
@@ -10681,7 +10861,7 @@
       </w:tcPr>
     </w:tblStylePr>
   </w:style>
-  <w:style w:type="table" w:styleId="765">
+  <w:style w:type="table" w:styleId="774">
     <w:name w:val="Grid Table 5 Dark"/>
     <w:uiPriority w:val="99"/>
     <w:pPr>
@@ -10908,7 +11088,7 @@
       </w:tcPr>
     </w:tblStylePr>
   </w:style>
-  <w:style w:type="table" w:styleId="766">
+  <w:style w:type="table" w:styleId="775">
     <w:name w:val="Grid Table 5 Dark- Accent 1"/>
     <w:uiPriority w:val="99"/>
     <w:pPr>
@@ -11135,7 +11315,7 @@
       </w:tcPr>
     </w:tblStylePr>
   </w:style>
-  <w:style w:type="table" w:styleId="767">
+  <w:style w:type="table" w:styleId="776">
     <w:name w:val="Grid Table 5 Dark - Accent 2"/>
     <w:uiPriority w:val="99"/>
     <w:pPr>
@@ -11362,7 +11542,7 @@
       </w:tcPr>
     </w:tblStylePr>
   </w:style>
-  <w:style w:type="table" w:styleId="768">
+  <w:style w:type="table" w:styleId="777">
     <w:name w:val="Grid Table 5 Dark - Accent 3"/>
     <w:uiPriority w:val="99"/>
     <w:pPr>
@@ -11589,7 +11769,7 @@
       </w:tcPr>
     </w:tblStylePr>
   </w:style>
-  <w:style w:type="table" w:styleId="769">
+  <w:style w:type="table" w:styleId="778">
     <w:name w:val="Grid Table 5 Dark- Accent 4"/>
     <w:uiPriority w:val="99"/>
     <w:pPr>
@@ -11816,7 +11996,7 @@
       </w:tcPr>
     </w:tblStylePr>
   </w:style>
-  <w:style w:type="table" w:styleId="770">
+  <w:style w:type="table" w:styleId="779">
     <w:name w:val="Grid Table 5 Dark - Accent 5"/>
     <w:uiPriority w:val="99"/>
     <w:pPr>
@@ -12043,7 +12223,7 @@
       </w:tcPr>
     </w:tblStylePr>
   </w:style>
-  <w:style w:type="table" w:styleId="771">
+  <w:style w:type="table" w:styleId="780">
     <w:name w:val="Grid Table 5 Dark - Accent 6"/>
     <w:uiPriority w:val="99"/>
     <w:pPr>
@@ -12270,7 +12450,7 @@
       </w:tcPr>
     </w:tblStylePr>
   </w:style>
-  <w:style w:type="table" w:styleId="772">
+  <w:style w:type="table" w:styleId="781">
     <w:name w:val="Grid Table 6 Colorful"/>
     <w:uiPriority w:val="99"/>
     <w:pPr>
@@ -12499,7 +12679,7 @@
       </w:tcPr>
     </w:tblStylePr>
   </w:style>
-  <w:style w:type="table" w:styleId="773">
+  <w:style w:type="table" w:styleId="782">
     <w:name w:val="Grid Table 6 Colorful - Accent 1"/>
     <w:uiPriority w:val="99"/>
     <w:pPr>
@@ -12728,7 +12908,7 @@
       </w:tcPr>
     </w:tblStylePr>
   </w:style>
-  <w:style w:type="table" w:styleId="774">
+  <w:style w:type="table" w:styleId="783">
     <w:name w:val="Grid Table 6 Colorful - Accent 2"/>
     <w:uiPriority w:val="99"/>
     <w:pPr>
@@ -12957,7 +13137,7 @@
       </w:tcPr>
     </w:tblStylePr>
   </w:style>
-  <w:style w:type="table" w:styleId="775">
+  <w:style w:type="table" w:styleId="784">
     <w:name w:val="Grid Table 6 Colorful - Accent 3"/>
     <w:uiPriority w:val="99"/>
     <w:pPr>
@@ -13186,7 +13366,7 @@
       </w:tcPr>
     </w:tblStylePr>
   </w:style>
-  <w:style w:type="table" w:styleId="776">
+  <w:style w:type="table" w:styleId="785">
     <w:name w:val="Grid Table 6 Colorful - Accent 4"/>
     <w:uiPriority w:val="99"/>
     <w:pPr>
@@ -13415,7 +13595,7 @@
       </w:tcPr>
     </w:tblStylePr>
   </w:style>
-  <w:style w:type="table" w:styleId="777">
+  <w:style w:type="table" w:styleId="786">
     <w:name w:val="Grid Table 6 Colorful - Accent 5"/>
     <w:uiPriority w:val="99"/>
     <w:pPr>
@@ -13644,7 +13824,7 @@
       </w:tcPr>
     </w:tblStylePr>
   </w:style>
-  <w:style w:type="table" w:styleId="778">
+  <w:style w:type="table" w:styleId="787">
     <w:name w:val="Grid Table 6 Colorful - Accent 6"/>
     <w:uiPriority w:val="99"/>
     <w:pPr>
@@ -13873,7 +14053,7 @@
       </w:tcPr>
     </w:tblStylePr>
   </w:style>
-  <w:style w:type="table" w:styleId="779">
+  <w:style w:type="table" w:styleId="788">
     <w:name w:val="Grid Table 7 Colorful"/>
     <w:uiPriority w:val="99"/>
     <w:pPr>
@@ -14126,7 +14306,7 @@
       </w:tcPr>
     </w:tblStylePr>
   </w:style>
-  <w:style w:type="table" w:styleId="780">
+  <w:style w:type="table" w:styleId="789">
     <w:name w:val="Grid Table 7 Colorful - Accent 1"/>
     <w:uiPriority w:val="99"/>
     <w:pPr>
@@ -14379,7 +14559,7 @@
       </w:tcPr>
     </w:tblStylePr>
   </w:style>
-  <w:style w:type="table" w:styleId="781">
+  <w:style w:type="table" w:styleId="790">
     <w:name w:val="Grid Table 7 Colorful - Accent 2"/>
     <w:uiPriority w:val="99"/>
     <w:pPr>
@@ -14632,7 +14812,7 @@
       </w:tcPr>
     </w:tblStylePr>
   </w:style>
-  <w:style w:type="table" w:styleId="782">
+  <w:style w:type="table" w:styleId="791">
     <w:name w:val="Grid Table 7 Colorful - Accent 3"/>
     <w:uiPriority w:val="99"/>
     <w:pPr>
@@ -14885,7 +15065,7 @@
       </w:tcPr>
     </w:tblStylePr>
   </w:style>
-  <w:style w:type="table" w:styleId="783">
+  <w:style w:type="table" w:styleId="792">
     <w:name w:val="Grid Table 7 Colorful - Accent 4"/>
     <w:uiPriority w:val="99"/>
     <w:pPr>
@@ -15138,7 +15318,7 @@
       </w:tcPr>
     </w:tblStylePr>
   </w:style>
-  <w:style w:type="table" w:styleId="784">
+  <w:style w:type="table" w:styleId="793">
     <w:name w:val="Grid Table 7 Colorful - Accent 5"/>
     <w:uiPriority w:val="99"/>
     <w:pPr>
@@ -15391,7 +15571,7 @@
       </w:tcPr>
     </w:tblStylePr>
   </w:style>
-  <w:style w:type="table" w:styleId="785">
+  <w:style w:type="table" w:styleId="794">
     <w:name w:val="Grid Table 7 Colorful - Accent 6"/>
     <w:uiPriority w:val="99"/>
     <w:pPr>
@@ -15644,7 +15824,7 @@
       </w:tcPr>
     </w:tblStylePr>
   </w:style>
-  <w:style w:type="table" w:styleId="786">
+  <w:style w:type="table" w:styleId="795">
     <w:name w:val="List Table 1 Light"/>
     <w:uiPriority w:val="99"/>
     <w:pPr>
@@ -15859,7 +16039,7 @@
       </w:tcPr>
     </w:tblStylePr>
   </w:style>
-  <w:style w:type="table" w:styleId="787">
+  <w:style w:type="table" w:styleId="796">
     <w:name w:val="List Table 1 Light - Accent 1"/>
     <w:uiPriority w:val="99"/>
     <w:pPr>
@@ -16074,7 +16254,7 @@
       </w:tcPr>
     </w:tblStylePr>
   </w:style>
-  <w:style w:type="table" w:styleId="788">
+  <w:style w:type="table" w:styleId="797">
     <w:name w:val="List Table 1 Light - Accent 2"/>
     <w:uiPriority w:val="99"/>
     <w:pPr>
@@ -16289,7 +16469,7 @@
       </w:tcPr>
     </w:tblStylePr>
   </w:style>
-  <w:style w:type="table" w:styleId="789">
+  <w:style w:type="table" w:styleId="798">
     <w:name w:val="List Table 1 Light - Accent 3"/>
     <w:uiPriority w:val="99"/>
     <w:pPr>
@@ -16504,7 +16684,7 @@
       </w:tcPr>
     </w:tblStylePr>
   </w:style>
-  <w:style w:type="table" w:styleId="790">
+  <w:style w:type="table" w:styleId="799">
     <w:name w:val="List Table 1 Light - Accent 4"/>
     <w:uiPriority w:val="99"/>
     <w:pPr>
@@ -16719,7 +16899,7 @@
       </w:tcPr>
     </w:tblStylePr>
   </w:style>
-  <w:style w:type="table" w:styleId="791">
+  <w:style w:type="table" w:styleId="800">
     <w:name w:val="List Table 1 Light - Accent 5"/>
     <w:uiPriority w:val="99"/>
     <w:pPr>
@@ -16934,7 +17114,7 @@
       </w:tcPr>
     </w:tblStylePr>
   </w:style>
-  <w:style w:type="table" w:styleId="792">
+  <w:style w:type="table" w:styleId="801">
     <w:name w:val="List Table 1 Light - Accent 6"/>
     <w:uiPriority w:val="99"/>
     <w:pPr>
@@ -17149,7 +17329,7 @@
       </w:tcPr>
     </w:tblStylePr>
   </w:style>
-  <w:style w:type="table" w:styleId="793">
+  <w:style w:type="table" w:styleId="802">
     <w:name w:val="List Table 2"/>
     <w:uiPriority w:val="99"/>
     <w:pPr>
@@ -17386,7 +17566,7 @@
       </w:tcPr>
     </w:tblStylePr>
   </w:style>
-  <w:style w:type="table" w:styleId="794">
+  <w:style w:type="table" w:styleId="803">
     <w:name w:val="List Table 2 - Accent 1"/>
     <w:uiPriority w:val="99"/>
     <w:pPr>
@@ -17623,7 +17803,7 @@
       </w:tcPr>
     </w:tblStylePr>
   </w:style>
-  <w:style w:type="table" w:styleId="795">
+  <w:style w:type="table" w:styleId="804">
     <w:name w:val="List Table 2 - Accent 2"/>
     <w:uiPriority w:val="99"/>
     <w:pPr>
@@ -17860,7 +18040,7 @@
       </w:tcPr>
     </w:tblStylePr>
   </w:style>
-  <w:style w:type="table" w:styleId="796">
+  <w:style w:type="table" w:styleId="805">
     <w:name w:val="List Table 2 - Accent 3"/>
     <w:uiPriority w:val="99"/>
     <w:pPr>
@@ -18097,7 +18277,7 @@
       </w:tcPr>
     </w:tblStylePr>
   </w:style>
-  <w:style w:type="table" w:styleId="797">
+  <w:style w:type="table" w:styleId="806">
     <w:name w:val="List Table 2 - Accent 4"/>
     <w:uiPriority w:val="99"/>
     <w:pPr>
@@ -18334,7 +18514,7 @@
       </w:tcPr>
     </w:tblStylePr>
   </w:style>
-  <w:style w:type="table" w:styleId="798">
+  <w:style w:type="table" w:styleId="807">
     <w:name w:val="List Table 2 - Accent 5"/>
     <w:uiPriority w:val="99"/>
     <w:pPr>
@@ -18571,7 +18751,7 @@
       </w:tcPr>
     </w:tblStylePr>
   </w:style>
-  <w:style w:type="table" w:styleId="799">
+  <w:style w:type="table" w:styleId="808">
     <w:name w:val="List Table 2 - Accent 6"/>
     <w:uiPriority w:val="99"/>
     <w:pPr>
@@ -18808,7 +18988,7 @@
       </w:tcPr>
     </w:tblStylePr>
   </w:style>
-  <w:style w:type="table" w:styleId="800">
+  <w:style w:type="table" w:styleId="809">
     <w:name w:val="List Table 3"/>
     <w:uiPriority w:val="99"/>
     <w:pPr>
@@ -19035,7 +19215,7 @@
       </w:tcPr>
     </w:tblStylePr>
   </w:style>
-  <w:style w:type="table" w:styleId="801">
+  <w:style w:type="table" w:styleId="810">
     <w:name w:val="List Table 3 - Accent 1"/>
     <w:uiPriority w:val="99"/>
     <w:pPr>
@@ -19262,7 +19442,7 @@
       </w:tcPr>
     </w:tblStylePr>
   </w:style>
-  <w:style w:type="table" w:styleId="802">
+  <w:style w:type="table" w:styleId="811">
     <w:name w:val="List Table 3 - Accent 2"/>
     <w:uiPriority w:val="99"/>
     <w:pPr>
@@ -19489,7 +19669,7 @@
       </w:tcPr>
     </w:tblStylePr>
   </w:style>
-  <w:style w:type="table" w:styleId="803">
+  <w:style w:type="table" w:styleId="812">
     <w:name w:val="List Table 3 - Accent 3"/>
     <w:uiPriority w:val="99"/>
     <w:pPr>
@@ -19716,7 +19896,7 @@
       </w:tcPr>
     </w:tblStylePr>
   </w:style>
-  <w:style w:type="table" w:styleId="804">
+  <w:style w:type="table" w:styleId="813">
     <w:name w:val="List Table 3 - Accent 4"/>
     <w:uiPriority w:val="99"/>
     <w:pPr>
@@ -19943,7 +20123,7 @@
       </w:tcPr>
     </w:tblStylePr>
   </w:style>
-  <w:style w:type="table" w:styleId="805">
+  <w:style w:type="table" w:styleId="814">
     <w:name w:val="List Table 3 - Accent 5"/>
     <w:uiPriority w:val="99"/>
     <w:pPr>
@@ -20170,7 +20350,7 @@
       </w:tcPr>
     </w:tblStylePr>
   </w:style>
-  <w:style w:type="table" w:styleId="806">
+  <w:style w:type="table" w:styleId="815">
     <w:name w:val="List Table 3 - Accent 6"/>
     <w:uiPriority w:val="99"/>
     <w:pPr>
@@ -20397,7 +20577,7 @@
       </w:tcPr>
     </w:tblStylePr>
   </w:style>
-  <w:style w:type="table" w:styleId="807">
+  <w:style w:type="table" w:styleId="816">
     <w:name w:val="List Table 4"/>
     <w:uiPriority w:val="99"/>
     <w:pPr>
@@ -20621,7 +20801,7 @@
       </w:tcPr>
     </w:tblStylePr>
   </w:style>
-  <w:style w:type="table" w:styleId="808">
+  <w:style w:type="table" w:styleId="817">
     <w:name w:val="List Table 4 - Accent 1"/>
     <w:uiPriority w:val="99"/>
     <w:pPr>
@@ -20845,7 +21025,7 @@
       </w:tcPr>
     </w:tblStylePr>
   </w:style>
-  <w:style w:type="table" w:styleId="809">
+  <w:style w:type="table" w:styleId="818">
     <w:name w:val="List Table 4 - Accent 2"/>
     <w:uiPriority w:val="99"/>
     <w:pPr>
@@ -21069,7 +21249,7 @@
       </w:tcPr>
     </w:tblStylePr>
   </w:style>
-  <w:style w:type="table" w:styleId="810">
+  <w:style w:type="table" w:styleId="819">
     <w:name w:val="List Table 4 - Accent 3"/>
     <w:uiPriority w:val="99"/>
     <w:pPr>
@@ -21293,7 +21473,7 @@
       </w:tcPr>
     </w:tblStylePr>
   </w:style>
-  <w:style w:type="table" w:styleId="811">
+  <w:style w:type="table" w:styleId="820">
     <w:name w:val="List Table 4 - Accent 4"/>
     <w:uiPriority w:val="99"/>
     <w:pPr>
@@ -21517,7 +21697,7 @@
       </w:tcPr>
     </w:tblStylePr>
   </w:style>
-  <w:style w:type="table" w:styleId="812">
+  <w:style w:type="table" w:styleId="821">
     <w:name w:val="List Table 4 - Accent 5"/>
     <w:uiPriority w:val="99"/>
     <w:pPr>
@@ -21741,7 +21921,7 @@
       </w:tcPr>
     </w:tblStylePr>
   </w:style>
-  <w:style w:type="table" w:styleId="813">
+  <w:style w:type="table" w:styleId="822">
     <w:name w:val="List Table 4 - Accent 6"/>
     <w:uiPriority w:val="99"/>
     <w:pPr>
@@ -21965,7 +22145,7 @@
       </w:tcPr>
     </w:tblStylePr>
   </w:style>
-  <w:style w:type="table" w:styleId="814">
+  <w:style w:type="table" w:styleId="823">
     <w:name w:val="List Table 5 Dark"/>
     <w:uiPriority w:val="99"/>
     <w:pPr>
@@ -22206,7 +22386,7 @@
       </w:tcPr>
     </w:tblStylePr>
   </w:style>
-  <w:style w:type="table" w:styleId="815">
+  <w:style w:type="table" w:styleId="824">
     <w:name w:val="List Table 5 Dark - Accent 1"/>
     <w:uiPriority w:val="99"/>
     <w:pPr>
@@ -22447,7 +22627,7 @@
       </w:tcPr>
     </w:tblStylePr>
   </w:style>
-  <w:style w:type="table" w:styleId="816">
+  <w:style w:type="table" w:styleId="825">
     <w:name w:val="List Table 5 Dark - Accent 2"/>
     <w:uiPriority w:val="99"/>
     <w:pPr>
@@ -22688,7 +22868,7 @@
       </w:tcPr>
     </w:tblStylePr>
   </w:style>
-  <w:style w:type="table" w:styleId="817">
+  <w:style w:type="table" w:styleId="826">
     <w:name w:val="List Table 5 Dark - Accent 3"/>
     <w:uiPriority w:val="99"/>
     <w:pPr>
@@ -22929,7 +23109,7 @@
       </w:tcPr>
     </w:tblStylePr>
   </w:style>
-  <w:style w:type="table" w:styleId="818">
+  <w:style w:type="table" w:styleId="827">
     <w:name w:val="List Table 5 Dark - Accent 4"/>
     <w:uiPriority w:val="99"/>
     <w:pPr>
@@ -23170,7 +23350,7 @@
       </w:tcPr>
     </w:tblStylePr>
   </w:style>
-  <w:style w:type="table" w:styleId="819">
+  <w:style w:type="table" w:styleId="828">
     <w:name w:val="List Table 5 Dark - Accent 5"/>
     <w:uiPriority w:val="99"/>
     <w:pPr>
@@ -23411,7 +23591,7 @@
       </w:tcPr>
     </w:tblStylePr>
   </w:style>
-  <w:style w:type="table" w:styleId="820">
+  <w:style w:type="table" w:styleId="829">
     <w:name w:val="List Table 5 Dark - Accent 6"/>
     <w:uiPriority w:val="99"/>
     <w:pPr>
@@ -23652,7 +23832,7 @@
       </w:tcPr>
     </w:tblStylePr>
   </w:style>
-  <w:style w:type="table" w:styleId="821">
+  <w:style w:type="table" w:styleId="830">
     <w:name w:val="List Table 6 Colorful"/>
     <w:uiPriority w:val="99"/>
     <w:pPr>
@@ -23874,7 +24054,7 @@
       </w:tcPr>
     </w:tblStylePr>
   </w:style>
-  <w:style w:type="table" w:styleId="822">
+  <w:style w:type="table" w:styleId="831">
     <w:name w:val="List Table 6 Colorful - Accent 1"/>
     <w:uiPriority w:val="99"/>
     <w:pPr>
@@ -24096,7 +24276,7 @@
       </w:tcPr>
     </w:tblStylePr>
   </w:style>
-  <w:style w:type="table" w:styleId="823">
+  <w:style w:type="table" w:styleId="832">
     <w:name w:val="List Table 6 Colorful - Accent 2"/>
     <w:uiPriority w:val="99"/>
     <w:pPr>
@@ -24318,7 +24498,7 @@
       </w:tcPr>
     </w:tblStylePr>
   </w:style>
-  <w:style w:type="table" w:styleId="824">
+  <w:style w:type="table" w:styleId="833">
     <w:name w:val="List Table 6 Colorful - Accent 3"/>
     <w:uiPriority w:val="99"/>
     <w:pPr>
@@ -24540,7 +24720,7 @@
       </w:tcPr>
     </w:tblStylePr>
   </w:style>
-  <w:style w:type="table" w:styleId="825">
+  <w:style w:type="table" w:styleId="834">
     <w:name w:val="List Table 6 Colorful - Accent 4"/>
     <w:uiPriority w:val="99"/>
     <w:pPr>
@@ -24762,7 +24942,7 @@
       </w:tcPr>
     </w:tblStylePr>
   </w:style>
-  <w:style w:type="table" w:styleId="826">
+  <w:style w:type="table" w:styleId="835">
     <w:name w:val="List Table 6 Colorful - Accent 5"/>
     <w:uiPriority w:val="99"/>
     <w:pPr>
@@ -24984,7 +25164,7 @@
       </w:tcPr>
     </w:tblStylePr>
   </w:style>
-  <w:style w:type="table" w:styleId="827">
+  <w:style w:type="table" w:styleId="836">
     <w:name w:val="List Table 6 Colorful - Accent 6"/>
     <w:uiPriority w:val="99"/>
     <w:pPr>
@@ -25206,7 +25386,7 @@
       </w:tcPr>
     </w:tblStylePr>
   </w:style>
-  <w:style w:type="table" w:styleId="828">
+  <w:style w:type="table" w:styleId="837">
     <w:name w:val="List Table 7 Colorful"/>
     <w:uiPriority w:val="99"/>
     <w:pPr>
@@ -25461,7 +25641,7 @@
       </w:tcPr>
     </w:tblStylePr>
   </w:style>
-  <w:style w:type="table" w:styleId="829">
+  <w:style w:type="table" w:styleId="838">
     <w:name w:val="List Table 7 Colorful - Accent 1"/>
     <w:uiPriority w:val="99"/>
     <w:pPr>
@@ -25716,7 +25896,7 @@
       </w:tcPr>
     </w:tblStylePr>
   </w:style>
-  <w:style w:type="table" w:styleId="830">
+  <w:style w:type="table" w:styleId="839">
     <w:name w:val="List Table 7 Colorful - Accent 2"/>
     <w:uiPriority w:val="99"/>
     <w:pPr>
@@ -25971,7 +26151,7 @@
       </w:tcPr>
     </w:tblStylePr>
   </w:style>
-  <w:style w:type="table" w:styleId="831">
+  <w:style w:type="table" w:styleId="840">
     <w:name w:val="List Table 7 Colorful - Accent 3"/>
     <w:uiPriority w:val="99"/>
     <w:pPr>
@@ -26226,7 +26406,7 @@
       </w:tcPr>
     </w:tblStylePr>
   </w:style>
-  <w:style w:type="table" w:styleId="832">
+  <w:style w:type="table" w:styleId="841">
     <w:name w:val="List Table 7 Colorful - Accent 4"/>
     <w:uiPriority w:val="99"/>
     <w:pPr>
@@ -26481,7 +26661,7 @@
       </w:tcPr>
     </w:tblStylePr>
   </w:style>
-  <w:style w:type="table" w:styleId="833">
+  <w:style w:type="table" w:styleId="842">
     <w:name w:val="List Table 7 Colorful - Accent 5"/>
     <w:uiPriority w:val="99"/>
     <w:pPr>
@@ -26736,7 +26916,7 @@
       </w:tcPr>
     </w:tblStylePr>
   </w:style>
-  <w:style w:type="table" w:styleId="834">
+  <w:style w:type="table" w:styleId="843">
     <w:name w:val="List Table 7 Colorful - Accent 6"/>
     <w:uiPriority w:val="99"/>
     <w:pPr>
@@ -26991,7 +27171,7 @@
       </w:tcPr>
     </w:tblStylePr>
   </w:style>
-  <w:style w:type="table" w:styleId="835">
+  <w:style w:type="table" w:styleId="844">
     <w:name w:val="Lined - Accent"/>
     <w:uiPriority w:val="99"/>
     <w:pPr>
@@ -27227,7 +27407,7 @@
       </w:tcPr>
     </w:tblStylePr>
   </w:style>
-  <w:style w:type="table" w:styleId="836">
+  <w:style w:type="table" w:styleId="845">
     <w:name w:val="Lined - Accent 1"/>
     <w:uiPriority w:val="99"/>
     <w:pPr>
@@ -27463,7 +27643,7 @@
       </w:tcPr>
     </w:tblStylePr>
   </w:style>
-  <w:style w:type="table" w:styleId="837">
+  <w:style w:type="table" w:styleId="846">
     <w:name w:val="Lined - Accent 2"/>
     <w:uiPriority w:val="99"/>
     <w:pPr>
@@ -27699,7 +27879,7 @@
       </w:tcPr>
     </w:tblStylePr>
   </w:style>
-  <w:style w:type="table" w:styleId="838">
+  <w:style w:type="table" w:styleId="847">
     <w:name w:val="Lined - Accent 3"/>
     <w:uiPriority w:val="99"/>
     <w:pPr>
@@ -27935,7 +28115,7 @@
       </w:tcPr>
     </w:tblStylePr>
   </w:style>
-  <w:style w:type="table" w:styleId="839">
+  <w:style w:type="table" w:styleId="848">
     <w:name w:val="Lined - Accent 4"/>
     <w:uiPriority w:val="99"/>
     <w:pPr>
@@ -28171,7 +28351,7 @@
       </w:tcPr>
     </w:tblStylePr>
   </w:style>
-  <w:style w:type="table" w:styleId="840">
+  <w:style w:type="table" w:styleId="849">
     <w:name w:val="Lined - Accent 5"/>
     <w:uiPriority w:val="99"/>
     <w:pPr>
@@ -28407,7 +28587,7 @@
       </w:tcPr>
     </w:tblStylePr>
   </w:style>
-  <w:style w:type="table" w:styleId="841">
+  <w:style w:type="table" w:styleId="850">
     <w:name w:val="Lined - Accent 6"/>
     <w:uiPriority w:val="99"/>
     <w:pPr>
@@ -28643,7 +28823,7 @@
       </w:tcPr>
     </w:tblStylePr>
   </w:style>
-  <w:style w:type="table" w:styleId="842">
+  <w:style w:type="table" w:styleId="851">
     <w:name w:val="Bordered &amp; Lined - Accent"/>
     <w:uiPriority w:val="99"/>
     <w:pPr>
@@ -28886,7 +29066,7 @@
       </w:tcPr>
     </w:tblStylePr>
   </w:style>
-  <w:style w:type="table" w:styleId="843">
+  <w:style w:type="table" w:styleId="852">
     <w:name w:val="Bordered &amp; Lined - Accent 1"/>
     <w:uiPriority w:val="99"/>
     <w:pPr>
@@ -29129,7 +29309,7 @@
       </w:tcPr>
     </w:tblStylePr>
   </w:style>
-  <w:style w:type="table" w:styleId="844">
+  <w:style w:type="table" w:styleId="853">
     <w:name w:val="Bordered &amp; Lined - Accent 2"/>
     <w:uiPriority w:val="99"/>
     <w:pPr>
@@ -29372,7 +29552,7 @@
       </w:tcPr>
     </w:tblStylePr>
   </w:style>
-  <w:style w:type="table" w:styleId="845">
+  <w:style w:type="table" w:styleId="854">
     <w:name w:val="Bordered &amp; Lined - Accent 3"/>
     <w:uiPriority w:val="99"/>
     <w:pPr>
@@ -29615,7 +29795,7 @@
       </w:tcPr>
     </w:tblStylePr>
   </w:style>
-  <w:style w:type="table" w:styleId="846">
+  <w:style w:type="table" w:styleId="855">
     <w:name w:val="Bordered &amp; Lined - Accent 4"/>
     <w:uiPriority w:val="99"/>
     <w:pPr>
@@ -29858,7 +30038,7 @@
       </w:tcPr>
     </w:tblStylePr>
   </w:style>
-  <w:style w:type="table" w:styleId="847">
+  <w:style w:type="table" w:styleId="856">
     <w:name w:val="Bordered &amp; Lined - Accent 5"/>
     <w:uiPriority w:val="99"/>
     <w:pPr>
@@ -30101,7 +30281,7 @@
       </w:tcPr>
     </w:tblStylePr>
   </w:style>
-  <w:style w:type="table" w:styleId="848">
+  <w:style w:type="table" w:styleId="857">
     <w:name w:val="Bordered &amp; Lined - Accent 6"/>
     <w:uiPriority w:val="99"/>
     <w:pPr>
@@ -30344,7 +30524,7 @@
       </w:tcPr>
     </w:tblStylePr>
   </w:style>
-  <w:style w:type="table" w:styleId="849">
+  <w:style w:type="table" w:styleId="858">
     <w:name w:val="Bordered"/>
     <w:uiPriority w:val="99"/>
     <w:pPr>
@@ -30574,7 +30754,7 @@
       </w:tcPr>
     </w:tblStylePr>
   </w:style>
-  <w:style w:type="table" w:styleId="850">
+  <w:style w:type="table" w:styleId="859">
     <w:name w:val="Bordered - Accent 1"/>
     <w:uiPriority w:val="99"/>
     <w:pPr>
@@ -30804,7 +30984,7 @@
       </w:tcPr>
     </w:tblStylePr>
   </w:style>
-  <w:style w:type="table" w:styleId="851">
+  <w:style w:type="table" w:styleId="860">
     <w:name w:val="Bordered - Accent 2"/>
     <w:uiPriority w:val="99"/>
     <w:pPr>
@@ -31034,7 +31214,7 @@
       </w:tcPr>
     </w:tblStylePr>
   </w:style>
-  <w:style w:type="table" w:styleId="852">
+  <w:style w:type="table" w:styleId="861">
     <w:name w:val="Bordered - Accent 3"/>
     <w:uiPriority w:val="99"/>
     <w:pPr>
@@ -31264,7 +31444,7 @@
       </w:tcPr>
     </w:tblStylePr>
   </w:style>
-  <w:style w:type="table" w:styleId="853">
+  <w:style w:type="table" w:styleId="862">
     <w:name w:val="Bordered - Accent 4"/>
     <w:uiPriority w:val="99"/>
     <w:pPr>
@@ -31494,7 +31674,7 @@
       </w:tcPr>
     </w:tblStylePr>
   </w:style>
-  <w:style w:type="table" w:styleId="854">
+  <w:style w:type="table" w:styleId="863">
     <w:name w:val="Bordered - Accent 5"/>
     <w:uiPriority w:val="99"/>
     <w:pPr>
@@ -31724,7 +31904,7 @@
       </w:tcPr>
     </w:tblStylePr>
   </w:style>
-  <w:style w:type="table" w:styleId="855">
+  <w:style w:type="table" w:styleId="864">
     <w:name w:val="Bordered - Accent 6"/>
     <w:uiPriority w:val="99"/>
     <w:pPr>
@@ -31954,7 +32134,7 @@
       </w:tcPr>
     </w:tblStylePr>
   </w:style>
-  <w:style w:type="character" w:styleId="856">
+  <w:style w:type="character" w:styleId="865">
     <w:name w:val="Hyperlink"/>
     <w:uiPriority w:val="99"/>
     <w:unhideWhenUsed/>
@@ -31968,9 +32148,9 @@
       <w:u w:val="single"/>
     </w:rPr>
   </w:style>
-  <w:style w:type="paragraph" w:styleId="857">
+  <w:style w:type="paragraph" w:styleId="866">
     <w:name w:val="footnote text"/>
-    <w:link w:val="858"/>
+    <w:link w:val="867"/>
     <w:uiPriority w:val="99"/>
     <w:semiHidden/>
     <w:unhideWhenUsed/>
@@ -31983,9 +32163,9 @@
       <w:sz w:val="18"/>
     </w:rPr>
   </w:style>
-  <w:style w:type="character" w:styleId="858">
+  <w:style w:type="character" w:styleId="867">
     <w:name w:val="Footnote Text Char"/>
-    <w:link w:val="857"/>
+    <w:link w:val="866"/>
     <w:uiPriority w:val="99"/>
     <w:pPr>
       <w:pBdr/>
@@ -31996,7 +32176,7 @@
       <w:sz w:val="18"/>
     </w:rPr>
   </w:style>
-  <w:style w:type="character" w:styleId="859">
+  <w:style w:type="character" w:styleId="868">
     <w:name w:val="footnote reference"/>
     <w:uiPriority w:val="99"/>
     <w:unhideWhenUsed/>
@@ -32009,9 +32189,9 @@
       <w:vertAlign w:val="superscript"/>
     </w:rPr>
   </w:style>
-  <w:style w:type="paragraph" w:styleId="860">
+  <w:style w:type="paragraph" w:styleId="869">
     <w:name w:val="endnote text"/>
-    <w:link w:val="861"/>
+    <w:link w:val="870"/>
     <w:uiPriority w:val="99"/>
     <w:semiHidden/>
     <w:unhideWhenUsed/>
@@ -32024,9 +32204,9 @@
       <w:sz w:val="20"/>
     </w:rPr>
   </w:style>
-  <w:style w:type="character" w:styleId="861">
+  <w:style w:type="character" w:styleId="870">
     <w:name w:val="Endnote Text Char"/>
-    <w:link w:val="860"/>
+    <w:link w:val="869"/>
     <w:uiPriority w:val="99"/>
     <w:pPr>
       <w:pBdr/>
@@ -32037,7 +32217,7 @@
       <w:sz w:val="20"/>
     </w:rPr>
   </w:style>
-  <w:style w:type="character" w:styleId="862">
+  <w:style w:type="character" w:styleId="871">
     <w:name w:val="endnote reference"/>
     <w:uiPriority w:val="99"/>
     <w:semiHidden/>
@@ -32051,7 +32231,7 @@
       <w:vertAlign w:val="superscript"/>
     </w:rPr>
   </w:style>
-  <w:style w:type="paragraph" w:styleId="863">
+  <w:style w:type="paragraph" w:styleId="872">
     <w:name w:val="toc 1"/>
     <w:uiPriority w:val="39"/>
     <w:unhideWhenUsed/>
@@ -32061,7 +32241,7 @@
       <w:ind w:right="0" w:firstLine="0" w:left="0"/>
     </w:pPr>
   </w:style>
-  <w:style w:type="paragraph" w:styleId="864">
+  <w:style w:type="paragraph" w:styleId="873">
     <w:name w:val="toc 2"/>
     <w:uiPriority w:val="39"/>
     <w:unhideWhenUsed/>
@@ -32071,7 +32251,7 @@
       <w:ind w:right="0" w:firstLine="0" w:left="283"/>
     </w:pPr>
   </w:style>
-  <w:style w:type="paragraph" w:styleId="865">
+  <w:style w:type="paragraph" w:styleId="874">
     <w:name w:val="toc 3"/>
     <w:uiPriority w:val="39"/>
     <w:unhideWhenUsed/>
@@ -32081,7 +32261,7 @@
       <w:ind w:right="0" w:firstLine="0" w:left="567"/>
     </w:pPr>
   </w:style>
-  <w:style w:type="paragraph" w:styleId="866">
+  <w:style w:type="paragraph" w:styleId="875">
     <w:name w:val="toc 4"/>
     <w:uiPriority w:val="39"/>
     <w:unhideWhenUsed/>
@@ -32091,7 +32271,7 @@
       <w:ind w:right="0" w:firstLine="0" w:left="850"/>
     </w:pPr>
   </w:style>
-  <w:style w:type="paragraph" w:styleId="867">
+  <w:style w:type="paragraph" w:styleId="876">
     <w:name w:val="toc 5"/>
     <w:uiPriority w:val="39"/>
     <w:unhideWhenUsed/>
@@ -32101,7 +32281,7 @@
       <w:ind w:right="0" w:firstLine="0" w:left="1134"/>
     </w:pPr>
   </w:style>
-  <w:style w:type="paragraph" w:styleId="868">
+  <w:style w:type="paragraph" w:styleId="877">
     <w:name w:val="toc 6"/>
     <w:uiPriority w:val="39"/>
     <w:unhideWhenUsed/>
@@ -32111,7 +32291,7 @@
       <w:ind w:right="0" w:firstLine="0" w:left="1417"/>
     </w:pPr>
   </w:style>
-  <w:style w:type="paragraph" w:styleId="869">
+  <w:style w:type="paragraph" w:styleId="878">
     <w:name w:val="toc 7"/>
     <w:uiPriority w:val="39"/>
     <w:unhideWhenUsed/>
@@ -32121,7 +32301,7 @@
       <w:ind w:right="0" w:firstLine="0" w:left="1701"/>
     </w:pPr>
   </w:style>
-  <w:style w:type="paragraph" w:styleId="870">
+  <w:style w:type="paragraph" w:styleId="879">
     <w:name w:val="toc 8"/>
     <w:uiPriority w:val="39"/>
     <w:unhideWhenUsed/>
@@ -32131,7 +32311,7 @@
       <w:ind w:right="0" w:firstLine="0" w:left="1984"/>
     </w:pPr>
   </w:style>
-  <w:style w:type="paragraph" w:styleId="871">
+  <w:style w:type="paragraph" w:styleId="880">
     <w:name w:val="toc 9"/>
     <w:uiPriority w:val="39"/>
     <w:unhideWhenUsed/>
@@ -32141,7 +32321,7 @@
       <w:ind w:right="0" w:firstLine="0" w:left="2268"/>
     </w:pPr>
   </w:style>
-  <w:style w:type="paragraph" w:styleId="872">
+  <w:style w:type="paragraph" w:styleId="881">
     <w:name w:val="TOC Heading"/>
     <w:uiPriority w:val="39"/>
     <w:unhideWhenUsed/>
@@ -32151,7 +32331,7 @@
       <w:ind/>
     </w:pPr>
   </w:style>
-  <w:style w:type="paragraph" w:styleId="873">
+  <w:style w:type="paragraph" w:styleId="882">
     <w:name w:val="table of figures"/>
     <w:uiPriority w:val="99"/>
     <w:unhideWhenUsed/>
@@ -32161,7 +32341,7 @@
       <w:ind/>
     </w:pPr>
   </w:style>
-  <w:style w:type="character" w:styleId="874" w:default="1">
+  <w:style w:type="character" w:styleId="883" w:default="1">
     <w:name w:val="Default Paragraph Font"/>
     <w:uiPriority w:val="1"/>
     <w:semiHidden/>
@@ -32172,7 +32352,7 @@
       <w:ind/>
     </w:pPr>
   </w:style>
-  <w:style w:type="numbering" w:styleId="875" w:default="1">
+  <w:style w:type="numbering" w:styleId="884" w:default="1">
     <w:name w:val="No List"/>
     <w:uiPriority w:val="99"/>
     <w:semiHidden/>
@@ -32183,7 +32363,7 @@
       <w:ind/>
     </w:pPr>
   </w:style>
-  <w:style w:type="paragraph" w:styleId="876" w:default="1">
+  <w:style w:type="paragraph" w:styleId="885" w:default="1">
     <w:name w:val="Normal"/>
     <w:qFormat/>
     <w:pPr>
@@ -32192,7 +32372,7 @@
       <w:ind/>
     </w:pPr>
   </w:style>
-  <w:style w:type="table" w:styleId="877" w:default="1">
+  <w:style w:type="table" w:styleId="886" w:default="1">
     <w:name w:val="Normal Table"/>
     <w:uiPriority w:val="99"/>
     <w:semiHidden/>

</xml_diff>

<commit_message>
Add datumUplateAvansa to model and template
</commit_message>
<xml_diff>
--- a/ied-be/src/templates/avansniRacun.docx
+++ b/ied-be/src/templates/avansniRacun.docx
@@ -1689,6 +1689,62 @@
           <w:shd w:val="clear" w:color="auto" w:fill="auto"/>
         </w:rPr>
         <w:t xml:space="preserve">}</w:t>
+        <w:br/>
+      </w:r>
+      <w:r>
+        <w:rPr>
+          <w:rFonts w:ascii="Times New Roman" w:hAnsi="Times New Roman" w:eastAsia="Times New Roman" w:cs="Times New Roman"/>
+          <w:b w:val="0"/>
+          <w:bCs w:val="0"/>
+          <w:color w:val="000000"/>
+          <w:spacing w:val="0"/>
+          <w:position w:val="0"/>
+          <w:sz w:val="20"/>
+          <w:u w:val="none"/>
+          <w:shd w:val="clear" w:color="auto" w:fill="auto"/>
+        </w:rPr>
+        <w:t xml:space="preserve">Datum uplate avansa: {</w:t>
+      </w:r>
+      <w:r>
+        <w:rPr>
+          <w:rFonts w:ascii="Times New Roman" w:hAnsi="Times New Roman" w:eastAsia="Times New Roman" w:cs="Times New Roman"/>
+          <w:b w:val="0"/>
+          <w:bCs w:val="0"/>
+          <w:color w:val="000000"/>
+          <w:spacing w:val="0"/>
+          <w:position w:val="0"/>
+          <w:sz w:val="20"/>
+          <w:u w:val="none"/>
+          <w:shd w:val="clear" w:color="auto" w:fill="auto"/>
+        </w:rPr>
+        <w:t xml:space="preserve">datumUplateAvansa</w:t>
+      </w:r>
+      <w:r/>
+      <w:r>
+        <w:rPr>
+          <w:rFonts w:ascii="Times New Roman" w:hAnsi="Times New Roman" w:eastAsia="Times New Roman" w:cs="Times New Roman"/>
+          <w:b w:val="0"/>
+          <w:bCs w:val="0"/>
+          <w:color w:val="000000"/>
+          <w:spacing w:val="0"/>
+          <w:position w:val="0"/>
+          <w:sz w:val="20"/>
+          <w:u w:val="none"/>
+          <w:shd w:val="clear" w:color="auto" w:fill="auto"/>
+        </w:rPr>
+        <w:t xml:space="preserve">}</w:t>
+      </w:r>
+      <w:r>
+        <w:rPr>
+          <w:rFonts w:ascii="Times New Roman" w:hAnsi="Times New Roman" w:eastAsia="Times New Roman" w:cs="Times New Roman"/>
+          <w:b/>
+          <w:color w:val="000000"/>
+          <w:spacing w:val="0"/>
+          <w:position w:val="0"/>
+          <w:sz w:val="20"/>
+          <w:u w:val="single"/>
+          <w:shd w:val="clear" w:color="auto" w:fill="auto"/>
+        </w:rPr>
         <w:br/>
         <w:br/>
       </w:r>

</xml_diff>

<commit_message>
Minor fix in template
</commit_message>
<xml_diff>
--- a/ied-be/src/templates/avansniRacun.docx
+++ b/ied-be/src/templates/avansniRacun.docx
@@ -2,52 +2,6 @@
 <file path=word/document.xml><?xml version="1.0" encoding="utf-8"?>
 <w:document xmlns:wpc="http://schemas.microsoft.com/office/word/2010/wordprocessingCanvas" xmlns:mc="http://schemas.openxmlformats.org/markup-compatibility/2006" xmlns:o="urn:schemas-microsoft-com:office:office" xmlns:r="http://schemas.openxmlformats.org/officeDocument/2006/relationships" xmlns:m="http://schemas.openxmlformats.org/officeDocument/2006/math" xmlns:v="urn:schemas-microsoft-com:vml" xmlns:wp="http://schemas.openxmlformats.org/drawingml/2006/wordprocessingDrawing" xmlns:w="http://schemas.openxmlformats.org/wordprocessingml/2006/main" xmlns:wpg="http://schemas.microsoft.com/office/word/2010/wordprocessingGroup" xmlns:wpi="http://schemas.microsoft.com/office/word/2010/wordprocessingInk" xmlns:a="http://schemas.openxmlformats.org/drawingml/2006/main" xmlns:wne="http://schemas.microsoft.com/office/word/2006/wordml" xmlns:wps="http://schemas.microsoft.com/office/word/2010/wordprocessingShape" xmlns:w10="urn:schemas-microsoft-com:office:word" xmlns:wp14="http://schemas.microsoft.com/office/word/2010/wordprocessingDrawing" xmlns:w14="http://schemas.microsoft.com/office/word/2010/wordml" xmlns:w15="http://schemas.microsoft.com/office/word/2012/wordml" xmlns:w16cex="http://schemas.microsoft.com/office/word/2018/wordml/cex" xmlns:w16cid="http://schemas.microsoft.com/office/word/2016/wordml/cid" xmlns:w16="http://schemas.microsoft.com/office/word/2018/wordml" xmlns:w16sdtdh="http://schemas.microsoft.com/office/word/2020/wordml/sdtdatahash" xmlns:w16se="http://schemas.microsoft.com/office/word/2015/wordml/symex" mc:Ignorable="w14 w15 w16se w16cid w16 w16cex w16sdtdh wp14">
   <w:body>
-    <w:p>
-      <w:pPr>
-        <w:pBdr/>
-        <w:spacing w:after="200" w:before="0" w:line="276" w:lineRule="auto"/>
-        <w:ind w:right="0" w:firstLine="0" w:left="0"/>
-        <w:jc w:val="left"/>
-        <w:rPr>
-          <w:rFonts w:ascii="Calibri" w:hAnsi="Calibri" w:eastAsia="Calibri" w:cs="Calibri"/>
-          <w:color w:val="auto"/>
-          <w:spacing w:val="0"/>
-          <w:position w:val="0"/>
-          <w:sz w:val="22"/>
-          <w:shd w:val="clear" w:color="auto" w:fill="auto"/>
-        </w:rPr>
-      </w:pPr>
-      <w:r>
-        <w:rPr>
-          <w:rFonts w:ascii="Calibri" w:hAnsi="Calibri" w:eastAsia="Calibri" w:cs="Calibri"/>
-          <w:color w:val="auto"/>
-          <w:spacing w:val="0"/>
-          <w:position w:val="0"/>
-          <w:sz w:val="22"/>
-          <w:shd w:val="clear" w:color="auto" w:fill="auto"/>
-        </w:rPr>
-      </w:r>
-      <w:r>
-        <w:rPr>
-          <w:rFonts w:ascii="Calibri" w:hAnsi="Calibri" w:eastAsia="Calibri" w:cs="Calibri"/>
-          <w:color w:val="auto"/>
-          <w:spacing w:val="0"/>
-          <w:position w:val="0"/>
-          <w:sz w:val="22"/>
-          <w:shd w:val="clear" w:color="auto" w:fill="auto"/>
-        </w:rPr>
-      </w:r>
-      <w:r>
-        <w:rPr>
-          <w:rFonts w:ascii="Calibri" w:hAnsi="Calibri" w:eastAsia="Calibri" w:cs="Calibri"/>
-          <w:color w:val="auto"/>
-          <w:spacing w:val="0"/>
-          <w:position w:val="0"/>
-          <w:sz w:val="22"/>
-          <w:shd w:val="clear" w:color="auto" w:fill="auto"/>
-        </w:rPr>
-      </w:r>
-    </w:p>
     <w:tbl>
       <w:tblPr>
         <w:tblBorders/>

</xml_diff>

<commit_message>
Fix old templates, add Racun template
</commit_message>
<xml_diff>
--- a/ied-be/src/templates/avansniRacun.docx
+++ b/ied-be/src/templates/avansniRacun.docx
@@ -603,6 +603,7 @@
           <w:spacing w:val="0"/>
           <w:position w:val="0"/>
           <w:sz w:val="24"/>
+          <w:szCs w:val="24"/>
           <w:shd w:val="clear" w:color="auto" w:fill="auto"/>
         </w:rPr>
       </w:pPr>
@@ -613,9 +614,10 @@
           <w:spacing w:val="0"/>
           <w:position w:val="0"/>
           <w:sz w:val="24"/>
+          <w:szCs w:val="24"/>
           <w:shd w:val="clear" w:color="auto" w:fill="auto"/>
         </w:rPr>
-        <w:t xml:space="preserve">Osnov za avans: Kotizacija za seminar</w:t>
+        <w:t xml:space="preserve">Osnov za avans: Kotizacija za obuku</w:t>
       </w:r>
       <w:r>
         <w:rPr>
@@ -624,16 +626,7 @@
           <w:spacing w:val="0"/>
           <w:position w:val="0"/>
           <w:sz w:val="24"/>
-          <w:shd w:val="clear" w:color="auto" w:fill="auto"/>
-        </w:rPr>
-      </w:r>
-      <w:r>
-        <w:rPr>
-          <w:rFonts w:ascii="Times New Roman" w:hAnsi="Times New Roman" w:eastAsia="Times New Roman" w:cs="Times New Roman"/>
-          <w:color w:val="auto"/>
-          <w:spacing w:val="0"/>
-          <w:position w:val="0"/>
-          <w:sz w:val="24"/>
+          <w:szCs w:val="24"/>
           <w:shd w:val="clear" w:color="auto" w:fill="auto"/>
         </w:rPr>
       </w:r>
@@ -685,6 +678,8 @@
               <w:rPr>
                 <w:spacing w:val="0"/>
                 <w:position w:val="0"/>
+                <w:sz w:val="24"/>
+                <w:szCs w:val="24"/>
               </w:rPr>
             </w:pPr>
             <w:r>
@@ -694,6 +689,7 @@
                 <w:spacing w:val="0"/>
                 <w:position w:val="0"/>
                 <w:sz w:val="24"/>
+                <w:szCs w:val="24"/>
                 <w:u w:val="single"/>
                 <w:shd w:val="clear" w:color="auto" w:fill="auto"/>
               </w:rPr>
@@ -703,12 +699,16 @@
               <w:rPr>
                 <w:spacing w:val="0"/>
                 <w:position w:val="0"/>
+                <w:sz w:val="24"/>
+                <w:szCs w:val="24"/>
               </w:rPr>
             </w:r>
             <w:r>
               <w:rPr>
                 <w:spacing w:val="0"/>
                 <w:position w:val="0"/>
+                <w:sz w:val="24"/>
+                <w:szCs w:val="24"/>
               </w:rPr>
             </w:r>
           </w:p>
@@ -742,6 +742,8 @@
               <w:rPr>
                 <w:spacing w:val="0"/>
                 <w:position w:val="0"/>
+                <w:sz w:val="24"/>
+                <w:szCs w:val="24"/>
               </w:rPr>
             </w:pPr>
             <w:r>
@@ -751,6 +753,7 @@
                 <w:spacing w:val="0"/>
                 <w:position w:val="0"/>
                 <w:sz w:val="24"/>
+                <w:szCs w:val="24"/>
                 <w:u w:val="single"/>
                 <w:shd w:val="clear" w:color="auto" w:fill="auto"/>
               </w:rPr>
@@ -760,12 +763,16 @@
               <w:rPr>
                 <w:spacing w:val="0"/>
                 <w:position w:val="0"/>
+                <w:sz w:val="24"/>
+                <w:szCs w:val="24"/>
               </w:rPr>
             </w:r>
             <w:r>
               <w:rPr>
                 <w:spacing w:val="0"/>
                 <w:position w:val="0"/>
+                <w:sz w:val="24"/>
+                <w:szCs w:val="24"/>
               </w:rPr>
             </w:r>
           </w:p>
@@ -799,6 +806,8 @@
               <w:rPr>
                 <w:spacing w:val="0"/>
                 <w:position w:val="0"/>
+                <w:sz w:val="24"/>
+                <w:szCs w:val="24"/>
               </w:rPr>
             </w:pPr>
             <w:r>
@@ -808,6 +817,7 @@
                 <w:spacing w:val="0"/>
                 <w:position w:val="0"/>
                 <w:sz w:val="24"/>
+                <w:szCs w:val="24"/>
                 <w:u w:val="single"/>
                 <w:shd w:val="clear" w:color="auto" w:fill="auto"/>
               </w:rPr>
@@ -817,12 +827,16 @@
               <w:rPr>
                 <w:spacing w:val="0"/>
                 <w:position w:val="0"/>
+                <w:sz w:val="24"/>
+                <w:szCs w:val="24"/>
               </w:rPr>
             </w:r>
             <w:r>
               <w:rPr>
                 <w:spacing w:val="0"/>
                 <w:position w:val="0"/>
+                <w:sz w:val="24"/>
+                <w:szCs w:val="24"/>
               </w:rPr>
             </w:r>
           </w:p>
@@ -856,6 +870,8 @@
               <w:rPr>
                 <w:spacing w:val="0"/>
                 <w:position w:val="0"/>
+                <w:sz w:val="24"/>
+                <w:szCs w:val="24"/>
               </w:rPr>
             </w:pPr>
             <w:r>
@@ -865,6 +881,7 @@
                 <w:spacing w:val="0"/>
                 <w:position w:val="0"/>
                 <w:sz w:val="24"/>
+                <w:szCs w:val="24"/>
                 <w:u w:val="single"/>
                 <w:shd w:val="clear" w:color="auto" w:fill="auto"/>
               </w:rPr>
@@ -874,12 +891,16 @@
               <w:rPr>
                 <w:spacing w:val="0"/>
                 <w:position w:val="0"/>
+                <w:sz w:val="24"/>
+                <w:szCs w:val="24"/>
               </w:rPr>
             </w:r>
             <w:r>
               <w:rPr>
                 <w:spacing w:val="0"/>
                 <w:position w:val="0"/>
+                <w:sz w:val="24"/>
+                <w:szCs w:val="24"/>
               </w:rPr>
             </w:r>
           </w:p>
@@ -913,6 +934,8 @@
               <w:rPr>
                 <w:spacing w:val="0"/>
                 <w:position w:val="0"/>
+                <w:sz w:val="24"/>
+                <w:szCs w:val="24"/>
               </w:rPr>
             </w:pPr>
             <w:r>
@@ -922,6 +945,7 @@
                 <w:spacing w:val="0"/>
                 <w:position w:val="0"/>
                 <w:sz w:val="24"/>
+                <w:szCs w:val="24"/>
                 <w:u w:val="single"/>
                 <w:shd w:val="clear" w:color="auto" w:fill="auto"/>
               </w:rPr>
@@ -934,6 +958,7 @@
                 <w:spacing w:val="0"/>
                 <w:position w:val="0"/>
                 <w:sz w:val="24"/>
+                <w:szCs w:val="24"/>
                 <w:u w:val="single"/>
                 <w:shd w:val="clear" w:color="auto" w:fill="auto"/>
               </w:rPr>
@@ -943,12 +968,16 @@
               <w:rPr>
                 <w:spacing w:val="0"/>
                 <w:position w:val="0"/>
+                <w:sz w:val="24"/>
+                <w:szCs w:val="24"/>
               </w:rPr>
             </w:r>
             <w:r>
               <w:rPr>
                 <w:spacing w:val="0"/>
                 <w:position w:val="0"/>
+                <w:sz w:val="24"/>
+                <w:szCs w:val="24"/>
               </w:rPr>
             </w:r>
           </w:p>
@@ -988,6 +1017,8 @@
               <w:rPr>
                 <w:spacing w:val="0"/>
                 <w:position w:val="0"/>
+                <w:sz w:val="24"/>
+                <w:szCs w:val="24"/>
               </w:rPr>
             </w:pPr>
             <w:r>
@@ -997,6 +1028,7 @@
                 <w:spacing w:val="0"/>
                 <w:position w:val="0"/>
                 <w:sz w:val="24"/>
+                <w:szCs w:val="24"/>
                 <w:u w:val="single"/>
                 <w:shd w:val="clear" w:color="auto" w:fill="auto"/>
               </w:rPr>
@@ -1009,6 +1041,7 @@
                 <w:spacing w:val="0"/>
                 <w:position w:val="0"/>
                 <w:sz w:val="24"/>
+                <w:szCs w:val="24"/>
                 <w:u w:val="single"/>
                 <w:shd w:val="clear" w:color="auto" w:fill="auto"/>
               </w:rPr>
@@ -1021,6 +1054,7 @@
                 <w:spacing w:val="0"/>
                 <w:position w:val="0"/>
                 <w:sz w:val="24"/>
+                <w:szCs w:val="24"/>
                 <w:u w:val="single"/>
                 <w:shd w:val="clear" w:color="auto" w:fill="auto"/>
               </w:rPr>
@@ -1033,6 +1067,7 @@
                 <w:spacing w:val="0"/>
                 <w:position w:val="0"/>
                 <w:sz w:val="24"/>
+                <w:szCs w:val="24"/>
                 <w:u w:val="single"/>
                 <w:shd w:val="clear" w:color="auto" w:fill="auto"/>
               </w:rPr>
@@ -1042,12 +1077,16 @@
               <w:rPr>
                 <w:spacing w:val="0"/>
                 <w:position w:val="0"/>
+                <w:sz w:val="24"/>
+                <w:szCs w:val="24"/>
               </w:rPr>
             </w:r>
             <w:r>
               <w:rPr>
                 <w:spacing w:val="0"/>
                 <w:position w:val="0"/>
+                <w:sz w:val="24"/>
+                <w:szCs w:val="24"/>
               </w:rPr>
             </w:r>
           </w:p>
@@ -1081,6 +1120,8 @@
               <w:rPr>
                 <w:spacing w:val="0"/>
                 <w:position w:val="0"/>
+                <w:sz w:val="24"/>
+                <w:szCs w:val="24"/>
               </w:rPr>
             </w:pPr>
             <w:r>
@@ -1090,6 +1131,7 @@
                 <w:spacing w:val="0"/>
                 <w:position w:val="0"/>
                 <w:sz w:val="24"/>
+                <w:szCs w:val="24"/>
                 <w:u w:val="single"/>
                 <w:shd w:val="clear" w:color="auto" w:fill="auto"/>
               </w:rPr>
@@ -1101,6 +1143,7 @@
                 <w:spacing w:val="0"/>
                 <w:position w:val="0"/>
                 <w:sz w:val="24"/>
+                <w:szCs w:val="24"/>
                 <w:u w:val="single"/>
                 <w:shd w:val="clear" w:color="auto" w:fill="auto"/>
               </w:rPr>
@@ -1113,6 +1156,7 @@
                 <w:spacing w:val="0"/>
                 <w:position w:val="0"/>
                 <w:sz w:val="24"/>
+                <w:szCs w:val="24"/>
                 <w:u w:val="single"/>
                 <w:shd w:val="clear" w:color="auto" w:fill="auto"/>
               </w:rPr>
@@ -1125,6 +1169,7 @@
                 <w:spacing w:val="0"/>
                 <w:position w:val="0"/>
                 <w:sz w:val="24"/>
+                <w:szCs w:val="24"/>
                 <w:u w:val="single"/>
                 <w:shd w:val="clear" w:color="auto" w:fill="auto"/>
               </w:rPr>
@@ -1134,12 +1179,16 @@
               <w:rPr>
                 <w:spacing w:val="0"/>
                 <w:position w:val="0"/>
+                <w:sz w:val="24"/>
+                <w:szCs w:val="24"/>
               </w:rPr>
             </w:r>
             <w:r>
               <w:rPr>
                 <w:spacing w:val="0"/>
                 <w:position w:val="0"/>
+                <w:sz w:val="24"/>
+                <w:szCs w:val="24"/>
               </w:rPr>
             </w:r>
           </w:p>
@@ -1173,6 +1222,8 @@
               <w:rPr>
                 <w:spacing w:val="0"/>
                 <w:position w:val="0"/>
+                <w:sz w:val="24"/>
+                <w:szCs w:val="24"/>
               </w:rPr>
             </w:pPr>
             <w:r>
@@ -1182,6 +1233,7 @@
                 <w:spacing w:val="0"/>
                 <w:position w:val="0"/>
                 <w:sz w:val="24"/>
+                <w:szCs w:val="24"/>
                 <w:u w:val="single"/>
                 <w:shd w:val="clear" w:color="auto" w:fill="auto"/>
               </w:rPr>
@@ -1191,12 +1243,16 @@
               <w:rPr>
                 <w:spacing w:val="0"/>
                 <w:position w:val="0"/>
+                <w:sz w:val="24"/>
+                <w:szCs w:val="24"/>
               </w:rPr>
             </w:r>
             <w:r>
               <w:rPr>
                 <w:spacing w:val="0"/>
                 <w:position w:val="0"/>
+                <w:sz w:val="24"/>
+                <w:szCs w:val="24"/>
               </w:rPr>
             </w:r>
           </w:p>
@@ -1230,6 +1286,8 @@
               <w:rPr>
                 <w:spacing w:val="0"/>
                 <w:position w:val="0"/>
+                <w:sz w:val="24"/>
+                <w:szCs w:val="24"/>
               </w:rPr>
             </w:pPr>
             <w:r>
@@ -1239,6 +1297,7 @@
                 <w:spacing w:val="0"/>
                 <w:position w:val="0"/>
                 <w:sz w:val="24"/>
+                <w:szCs w:val="24"/>
                 <w:u w:val="single"/>
                 <w:shd w:val="clear" w:color="auto" w:fill="auto"/>
               </w:rPr>
@@ -1250,6 +1309,7 @@
                 <w:spacing w:val="0"/>
                 <w:position w:val="0"/>
                 <w:sz w:val="24"/>
+                <w:szCs w:val="24"/>
                 <w:u w:val="single"/>
                 <w:shd w:val="clear" w:color="auto" w:fill="auto"/>
               </w:rPr>
@@ -1262,6 +1322,7 @@
                 <w:spacing w:val="0"/>
                 <w:position w:val="0"/>
                 <w:sz w:val="24"/>
+                <w:szCs w:val="24"/>
                 <w:u w:val="single"/>
                 <w:shd w:val="clear" w:color="auto" w:fill="auto"/>
               </w:rPr>
@@ -1274,6 +1335,7 @@
                 <w:spacing w:val="0"/>
                 <w:position w:val="0"/>
                 <w:sz w:val="24"/>
+                <w:szCs w:val="24"/>
                 <w:u w:val="single"/>
                 <w:shd w:val="clear" w:color="auto" w:fill="auto"/>
               </w:rPr>
@@ -1283,12 +1345,16 @@
               <w:rPr>
                 <w:spacing w:val="0"/>
                 <w:position w:val="0"/>
+                <w:sz w:val="24"/>
+                <w:szCs w:val="24"/>
               </w:rPr>
             </w:r>
             <w:r>
               <w:rPr>
                 <w:spacing w:val="0"/>
                 <w:position w:val="0"/>
+                <w:sz w:val="24"/>
+                <w:szCs w:val="24"/>
               </w:rPr>
             </w:r>
           </w:p>
@@ -1322,6 +1388,8 @@
               <w:rPr>
                 <w:spacing w:val="0"/>
                 <w:position w:val="0"/>
+                <w:sz w:val="24"/>
+                <w:szCs w:val="24"/>
               </w:rPr>
             </w:pPr>
             <w:r>
@@ -1331,6 +1399,7 @@
                 <w:spacing w:val="0"/>
                 <w:position w:val="0"/>
                 <w:sz w:val="24"/>
+                <w:szCs w:val="24"/>
                 <w:u w:val="single"/>
                 <w:shd w:val="clear" w:color="auto" w:fill="auto"/>
               </w:rPr>
@@ -1342,6 +1411,7 @@
                 <w:spacing w:val="0"/>
                 <w:position w:val="0"/>
                 <w:sz w:val="24"/>
+                <w:szCs w:val="24"/>
                 <w:u w:val="single"/>
                 <w:shd w:val="clear" w:color="auto" w:fill="auto"/>
               </w:rPr>
@@ -1354,6 +1424,7 @@
                 <w:spacing w:val="0"/>
                 <w:position w:val="0"/>
                 <w:sz w:val="24"/>
+                <w:szCs w:val="24"/>
                 <w:u w:val="single"/>
                 <w:shd w:val="clear" w:color="auto" w:fill="auto"/>
               </w:rPr>
@@ -1363,12 +1434,16 @@
               <w:rPr>
                 <w:spacing w:val="0"/>
                 <w:position w:val="0"/>
+                <w:sz w:val="24"/>
+                <w:szCs w:val="24"/>
               </w:rPr>
             </w:r>
             <w:r>
               <w:rPr>
                 <w:spacing w:val="0"/>
                 <w:position w:val="0"/>
+                <w:sz w:val="24"/>
+                <w:szCs w:val="24"/>
               </w:rPr>
             </w:r>
           </w:p>
@@ -1387,7 +1462,8 @@
           <w:color w:val="000000"/>
           <w:spacing w:val="0"/>
           <w:position w:val="0"/>
-          <w:sz w:val="20"/>
+          <w:sz w:val="24"/>
+          <w:szCs w:val="24"/>
           <w:u w:val="single"/>
           <w:shd w:val="clear" w:color="auto" w:fill="auto"/>
         </w:rPr>
@@ -1399,7 +1475,8 @@
           <w:color w:val="000000"/>
           <w:spacing w:val="0"/>
           <w:position w:val="0"/>
-          <w:sz w:val="20"/>
+          <w:sz w:val="24"/>
+          <w:szCs w:val="24"/>
           <w:u w:val="single"/>
           <w:shd w:val="clear" w:color="auto" w:fill="auto"/>
         </w:rPr>
@@ -1411,7 +1488,8 @@
           <w:color w:val="000000"/>
           <w:spacing w:val="0"/>
           <w:position w:val="0"/>
-          <w:sz w:val="20"/>
+          <w:sz w:val="24"/>
+          <w:szCs w:val="24"/>
           <w:u w:val="single"/>
           <w:shd w:val="clear" w:color="auto" w:fill="auto"/>
         </w:rPr>
@@ -1423,7 +1501,8 @@
           <w:color w:val="000000"/>
           <w:spacing w:val="0"/>
           <w:position w:val="0"/>
-          <w:sz w:val="20"/>
+          <w:sz w:val="24"/>
+          <w:szCs w:val="24"/>
           <w:u w:val="single"/>
           <w:shd w:val="clear" w:color="auto" w:fill="auto"/>
         </w:rPr>
@@ -1441,7 +1520,8 @@
           <w:color w:val="000000"/>
           <w:spacing w:val="0"/>
           <w:position w:val="0"/>
-          <w:sz w:val="20"/>
+          <w:sz w:val="24"/>
+          <w:szCs w:val="24"/>
           <w:u w:val="single"/>
           <w:shd w:val="clear" w:color="auto" w:fill="auto"/>
         </w:rPr>
@@ -1453,7 +1533,8 @@
           <w:color w:val="000000"/>
           <w:spacing w:val="0"/>
           <w:position w:val="0"/>
-          <w:sz w:val="20"/>
+          <w:sz w:val="24"/>
+          <w:szCs w:val="24"/>
           <w:u w:val="single"/>
           <w:shd w:val="clear" w:color="auto" w:fill="auto"/>
         </w:rPr>
@@ -1465,7 +1546,8 @@
           <w:color w:val="000000"/>
           <w:spacing w:val="0"/>
           <w:position w:val="0"/>
-          <w:sz w:val="20"/>
+          <w:sz w:val="24"/>
+          <w:szCs w:val="24"/>
           <w:u w:val="single"/>
           <w:shd w:val="clear" w:color="auto" w:fill="auto"/>
         </w:rPr>
@@ -1477,7 +1559,8 @@
           <w:color w:val="000000"/>
           <w:spacing w:val="0"/>
           <w:position w:val="0"/>
-          <w:sz w:val="20"/>
+          <w:sz w:val="24"/>
+          <w:szCs w:val="24"/>
           <w:u w:val="single"/>
           <w:shd w:val="clear" w:color="auto" w:fill="auto"/>
         </w:rPr>
@@ -1491,15 +1574,8 @@
         <w:jc w:val="left"/>
         <w:rPr>
           <w:rFonts w:ascii="Times New Roman" w:hAnsi="Times New Roman" w:eastAsia="Times New Roman" w:cs="Times New Roman"/>
-          <w:b/>
-          <w:bCs/>
-          <w:color w:val="000000"/>
-          <w:spacing w:val="0"/>
-          <w:position w:val="0"/>
-          <w:sz w:val="20"/>
-          <w:szCs w:val="20"/>
-          <w:u w:val="single"/>
-          <w:shd w:val="clear" w:color="auto" w:fill="auto"/>
+          <w:sz w:val="24"/>
+          <w:szCs w:val="24"/>
         </w:rPr>
       </w:pPr>
       <w:r>
@@ -1509,7 +1585,8 @@
           <w:color w:val="000000"/>
           <w:spacing w:val="0"/>
           <w:position w:val="0"/>
-          <w:sz w:val="20"/>
+          <w:sz w:val="24"/>
+          <w:szCs w:val="24"/>
           <w:u w:val="single"/>
           <w:shd w:val="clear" w:color="auto" w:fill="auto"/>
         </w:rPr>
@@ -1521,7 +1598,8 @@
           <w:color w:val="000000"/>
           <w:spacing w:val="0"/>
           <w:position w:val="0"/>
-          <w:sz w:val="20"/>
+          <w:sz w:val="24"/>
+          <w:szCs w:val="24"/>
           <w:u w:val="single"/>
           <w:shd w:val="clear" w:color="auto" w:fill="auto"/>
         </w:rPr>
@@ -1534,7 +1612,8 @@
           <w:color w:val="000000"/>
           <w:spacing w:val="0"/>
           <w:position w:val="0"/>
-          <w:sz w:val="20"/>
+          <w:sz w:val="24"/>
+          <w:szCs w:val="24"/>
           <w:u w:val="single"/>
           <w:shd w:val="clear" w:color="auto" w:fill="auto"/>
         </w:rPr>
@@ -1546,7 +1625,8 @@
           <w:color w:val="000000"/>
           <w:spacing w:val="0"/>
           <w:position w:val="0"/>
-          <w:sz w:val="20"/>
+          <w:sz w:val="24"/>
+          <w:szCs w:val="24"/>
           <w:u w:val="single"/>
           <w:shd w:val="clear" w:color="auto" w:fill="auto"/>
         </w:rPr>
@@ -1559,7 +1639,8 @@
           <w:color w:val="000000"/>
           <w:spacing w:val="0"/>
           <w:position w:val="0"/>
-          <w:sz w:val="20"/>
+          <w:sz w:val="24"/>
+          <w:szCs w:val="24"/>
           <w:u w:val="single"/>
           <w:shd w:val="clear" w:color="auto" w:fill="auto"/>
         </w:rPr>
@@ -1574,7 +1655,8 @@
           <w:color w:val="000000"/>
           <w:spacing w:val="0"/>
           <w:position w:val="0"/>
-          <w:sz w:val="20"/>
+          <w:sz w:val="24"/>
+          <w:szCs w:val="24"/>
           <w:u w:val="single"/>
           <w:shd w:val="clear" w:color="auto" w:fill="auto"/>
         </w:rPr>
@@ -1586,7 +1668,8 @@
           <w:color w:val="000000"/>
           <w:spacing w:val="0"/>
           <w:position w:val="0"/>
-          <w:sz w:val="20"/>
+          <w:sz w:val="24"/>
+          <w:szCs w:val="24"/>
           <w:u w:val="single"/>
           <w:shd w:val="clear" w:color="auto" w:fill="auto"/>
         </w:rPr>
@@ -1599,7 +1682,8 @@
           <w:color w:val="000000"/>
           <w:spacing w:val="0"/>
           <w:position w:val="0"/>
-          <w:sz w:val="20"/>
+          <w:sz w:val="24"/>
+          <w:szCs w:val="24"/>
           <w:u w:val="single"/>
           <w:shd w:val="clear" w:color="auto" w:fill="auto"/>
         </w:rPr>
@@ -1612,7 +1696,8 @@
           <w:color w:val="000000"/>
           <w:spacing w:val="0"/>
           <w:position w:val="0"/>
-          <w:sz w:val="20"/>
+          <w:sz w:val="24"/>
+          <w:szCs w:val="24"/>
           <w:u w:val="single"/>
           <w:shd w:val="clear" w:color="auto" w:fill="auto"/>
         </w:rPr>
@@ -1625,7 +1710,8 @@
           <w:color w:val="000000"/>
           <w:spacing w:val="0"/>
           <w:position w:val="0"/>
-          <w:sz w:val="20"/>
+          <w:sz w:val="24"/>
+          <w:szCs w:val="24"/>
           <w:u w:val="single"/>
           <w:shd w:val="clear" w:color="auto" w:fill="auto"/>
         </w:rPr>
@@ -1638,7 +1724,8 @@
           <w:color w:val="000000"/>
           <w:spacing w:val="0"/>
           <w:position w:val="0"/>
-          <w:sz w:val="20"/>
+          <w:sz w:val="24"/>
+          <w:szCs w:val="24"/>
           <w:u w:val="single"/>
           <w:shd w:val="clear" w:color="auto" w:fill="auto"/>
         </w:rPr>
@@ -1653,7 +1740,8 @@
           <w:color w:val="000000"/>
           <w:spacing w:val="0"/>
           <w:position w:val="0"/>
-          <w:sz w:val="20"/>
+          <w:sz w:val="24"/>
+          <w:szCs w:val="24"/>
           <w:u w:val="none"/>
           <w:shd w:val="clear" w:color="auto" w:fill="auto"/>
         </w:rPr>
@@ -1667,13 +1755,13 @@
           <w:color w:val="000000"/>
           <w:spacing w:val="0"/>
           <w:position w:val="0"/>
-          <w:sz w:val="20"/>
+          <w:sz w:val="24"/>
+          <w:szCs w:val="24"/>
           <w:u w:val="none"/>
           <w:shd w:val="clear" w:color="auto" w:fill="auto"/>
         </w:rPr>
         <w:t xml:space="preserve">datumUplateAvansa</w:t>
       </w:r>
-      <w:r/>
       <w:r>
         <w:rPr>
           <w:rFonts w:ascii="Times New Roman" w:hAnsi="Times New Roman" w:eastAsia="Times New Roman" w:cs="Times New Roman"/>
@@ -1682,7 +1770,8 @@
           <w:color w:val="000000"/>
           <w:spacing w:val="0"/>
           <w:position w:val="0"/>
-          <w:sz w:val="20"/>
+          <w:sz w:val="24"/>
+          <w:szCs w:val="24"/>
           <w:u w:val="none"/>
           <w:shd w:val="clear" w:color="auto" w:fill="auto"/>
         </w:rPr>
@@ -1692,15 +1781,115 @@
         <w:rPr>
           <w:rFonts w:ascii="Times New Roman" w:hAnsi="Times New Roman" w:eastAsia="Times New Roman" w:cs="Times New Roman"/>
           <w:b/>
+          <w:bCs/>
           <w:color w:val="000000"/>
           <w:spacing w:val="0"/>
           <w:position w:val="0"/>
-          <w:sz w:val="20"/>
+          <w:sz w:val="24"/>
+          <w:szCs w:val="24"/>
           <w:u w:val="single"/>
           <w:shd w:val="clear" w:color="auto" w:fill="auto"/>
         </w:rPr>
         <w:br/>
-        <w:br/>
+      </w:r>
+      <w:r>
+        <w:rPr>
+          <w:rFonts w:ascii="Times New Roman" w:hAnsi="Times New Roman" w:eastAsia="Times New Roman" w:cs="Times New Roman"/>
+          <w:sz w:val="24"/>
+          <w:szCs w:val="24"/>
+        </w:rPr>
+      </w:r>
+      <w:r>
+        <w:rPr>
+          <w:rFonts w:ascii="Times New Roman" w:hAnsi="Times New Roman" w:cs="Times New Roman"/>
+          <w:sz w:val="24"/>
+          <w:szCs w:val="24"/>
+        </w:rPr>
+      </w:r>
+    </w:p>
+    <w:p>
+      <w:pPr>
+        <w:pBdr/>
+        <w:spacing w:after="160" w:before="0" w:line="279" w:lineRule="auto"/>
+        <w:ind w:right="0" w:firstLine="0" w:left="0"/>
+        <w:jc w:val="center"/>
+        <w:rPr>
+          <w:rFonts w:ascii="Times New Roman" w:hAnsi="Times New Roman" w:eastAsia="Times New Roman" w:cs="Times New Roman"/>
+          <w:sz w:val="24"/>
+          <w:szCs w:val="24"/>
+          <w:highlight w:val="none"/>
+        </w:rPr>
+      </w:pPr>
+      <w:r>
+        <w:rPr>
+          <w:rFonts w:ascii="Times New Roman" w:hAnsi="Times New Roman" w:eastAsia="Times New Roman" w:cs="Times New Roman"/>
+          <w:sz w:val="24"/>
+          <w:szCs w:val="24"/>
+        </w:rPr>
+        <w:t xml:space="preserve">M.P. ___________________________</w:t>
+      </w:r>
+      <w:r>
+        <w:rPr>
+          <w:rFonts w:ascii="Times New Roman" w:hAnsi="Times New Roman" w:eastAsia="Times New Roman" w:cs="Times New Roman"/>
+          <w:sz w:val="24"/>
+          <w:szCs w:val="24"/>
+        </w:rPr>
+      </w:r>
+      <w:r/>
+    </w:p>
+    <w:p>
+      <w:pPr>
+        <w:pBdr/>
+        <w:spacing w:after="160" w:before="0" w:line="279" w:lineRule="auto"/>
+        <w:ind w:right="0" w:firstLine="0" w:left="0"/>
+        <w:jc w:val="center"/>
+        <w:rPr>
+          <w:rFonts w:ascii="Times New Roman" w:hAnsi="Times New Roman" w:cs="Times New Roman"/>
+          <w:sz w:val="24"/>
+          <w:szCs w:val="24"/>
+        </w:rPr>
+      </w:pPr>
+      <w:r>
+        <w:rPr>
+          <w:rFonts w:ascii="Times New Roman" w:hAnsi="Times New Roman" w:eastAsia="Times New Roman" w:cs="Times New Roman"/>
+          <w:sz w:val="24"/>
+          <w:szCs w:val="24"/>
+        </w:rPr>
+        <w:t xml:space="preserve">(odgovorno lice)</w:t>
+      </w:r>
+      <w:r>
+        <w:rPr>
+          <w:rFonts w:ascii="Times New Roman" w:hAnsi="Times New Roman" w:eastAsia="Times New Roman" w:cs="Times New Roman"/>
+          <w:sz w:val="24"/>
+          <w:szCs w:val="24"/>
+        </w:rPr>
+      </w:r>
+    </w:p>
+    <w:p>
+      <w:pPr>
+        <w:pBdr/>
+        <w:spacing w:after="160" w:before="0" w:line="279" w:lineRule="auto"/>
+        <w:ind w:right="0" w:firstLine="0" w:left="0"/>
+        <w:jc w:val="center"/>
+        <w:rPr>
+          <w:rFonts w:ascii="Times New Roman" w:hAnsi="Times New Roman" w:cs="Times New Roman"/>
+          <w:b/>
+          <w:bCs/>
+          <w:color w:val="000000"/>
+          <w:spacing w:val="0"/>
+          <w:position w:val="0"/>
+          <w:sz w:val="24"/>
+          <w:szCs w:val="24"/>
+          <w:u w:val="single"/>
+        </w:rPr>
+      </w:pPr>
+      <w:r>
+        <w:rPr>
+          <w:rFonts w:ascii="Times New Roman" w:hAnsi="Times New Roman" w:eastAsia="Times New Roman" w:cs="Times New Roman"/>
+          <w:sz w:val="24"/>
+          <w:szCs w:val="24"/>
+        </w:rPr>
+        <w:t xml:space="preserve">Mesto i datum izdavanja računa: Beograd, {datumIzdavanjaRacuna}</w:t>
       </w:r>
       <w:r>
         <w:rPr>
@@ -1710,8 +1899,8 @@
           <w:color w:val="000000"/>
           <w:spacing w:val="0"/>
           <w:position w:val="0"/>
-          <w:sz w:val="20"/>
-          <w:szCs w:val="20"/>
+          <w:sz w:val="24"/>
+          <w:szCs w:val="24"/>
           <w:u w:val="single"/>
           <w:shd w:val="clear" w:color="auto" w:fill="auto"/>
         </w:rPr>
@@ -1719,243 +1908,10 @@
       <w:r>
         <w:rPr>
           <w:rFonts w:ascii="Times New Roman" w:hAnsi="Times New Roman" w:eastAsia="Times New Roman" w:cs="Times New Roman"/>
-          <w:b/>
-          <w:bCs/>
-          <w:color w:val="000000"/>
-          <w:spacing w:val="0"/>
-          <w:position w:val="0"/>
-          <w:sz w:val="20"/>
-          <w:szCs w:val="20"/>
-          <w:u w:val="single"/>
-          <w:shd w:val="clear" w:color="auto" w:fill="auto"/>
-        </w:rPr>
-      </w:r>
-    </w:p>
-    <w:p>
-      <w:pPr>
-        <w:pBdr/>
-        <w:spacing w:after="160" w:before="0" w:line="279" w:lineRule="auto"/>
-        <w:ind w:right="0" w:firstLine="0" w:left="0"/>
-        <w:jc w:val="center"/>
-        <w:rPr>
-          <w:rFonts w:ascii="Times New Roman" w:hAnsi="Times New Roman" w:eastAsia="Times New Roman" w:cs="Times New Roman"/>
-          <w:color w:val="000000"/>
-          <w:spacing w:val="0"/>
-          <w:position w:val="0"/>
-          <w:sz w:val="20"/>
-          <w:szCs w:val="20"/>
-          <w:u w:val="single"/>
-        </w:rPr>
-      </w:pPr>
-      <w:r>
-        <w:rPr>
-          <w:rFonts w:ascii="Times New Roman" w:hAnsi="Times New Roman" w:eastAsia="Times New Roman" w:cs="Times New Roman"/>
-          <w:b/>
-          <w:color w:val="000000"/>
-          <w:spacing w:val="0"/>
-          <w:position w:val="0"/>
-          <w:sz w:val="20"/>
-          <w:u w:val="single"/>
-          <w:shd w:val="clear" w:color="auto" w:fill="auto"/>
-        </w:rPr>
-      </w:r>
-      <w:r>
-        <w:rPr>
-          <w:rFonts w:ascii="Times New Roman" w:hAnsi="Times New Roman" w:eastAsia="Times New Roman" w:cs="Times New Roman"/>
-          <w:color w:val="000000"/>
-          <w:spacing w:val="0"/>
-          <w:position w:val="0"/>
-          <w:sz w:val="20"/>
-          <w:shd w:val="clear" w:color="auto" w:fill="auto"/>
-        </w:rPr>
-        <w:t xml:space="preserve">M.P.</w:t>
-      </w:r>
-      <w:r>
-        <w:rPr>
-          <w:rFonts w:ascii="Times New Roman" w:hAnsi="Times New Roman" w:eastAsia="Times New Roman" w:cs="Times New Roman"/>
-          <w:color w:val="000000"/>
-          <w:spacing w:val="0"/>
-          <w:position w:val="0"/>
-          <w:sz w:val="20"/>
-          <w:u w:val="single"/>
-          <w:shd w:val="clear" w:color="auto" w:fill="auto"/>
-        </w:rPr>
-        <w:t xml:space="preserve">___________________________</w:t>
-        <w:br/>
-        <w:t xml:space="preserve">(Odgovorno lice)</w:t>
-      </w:r>
-      <w:r>
-        <w:rPr>
-          <w:rFonts w:ascii="Times New Roman" w:hAnsi="Times New Roman" w:eastAsia="Times New Roman" w:cs="Times New Roman"/>
-          <w:color w:val="000000"/>
-          <w:spacing w:val="0"/>
-          <w:position w:val="0"/>
-          <w:sz w:val="20"/>
-          <w:szCs w:val="20"/>
-          <w:u w:val="single"/>
-        </w:rPr>
-      </w:r>
-      <w:r>
-        <w:rPr>
-          <w:rFonts w:ascii="Times New Roman" w:hAnsi="Times New Roman" w:eastAsia="Times New Roman" w:cs="Times New Roman"/>
-          <w:color w:val="000000"/>
-          <w:spacing w:val="0"/>
-          <w:position w:val="0"/>
-          <w:sz w:val="20"/>
-          <w:szCs w:val="20"/>
-          <w:u w:val="single"/>
-        </w:rPr>
-      </w:r>
-    </w:p>
-    <w:p>
-      <w:pPr>
-        <w:pBdr/>
-        <w:spacing w:after="160" w:before="0" w:line="279" w:lineRule="auto"/>
-        <w:ind w:right="0" w:firstLine="0" w:left="0"/>
-        <w:jc w:val="left"/>
-        <w:rPr>
-          <w:rFonts w:ascii="Times New Roman" w:hAnsi="Times New Roman" w:eastAsia="Times New Roman" w:cs="Times New Roman"/>
-          <w:color w:val="auto"/>
-          <w:spacing w:val="0"/>
-          <w:position w:val="0"/>
-          <w:sz w:val="24"/>
-          <w:szCs w:val="24"/>
-        </w:rPr>
-      </w:pPr>
-      <w:r>
-        <w:rPr>
-          <w:rFonts w:ascii="Times New Roman" w:hAnsi="Times New Roman" w:eastAsia="Times New Roman" w:cs="Times New Roman"/>
-          <w:color w:val="000000"/>
-          <w:spacing w:val="0"/>
-          <w:position w:val="0"/>
-          <w:sz w:val="20"/>
-          <w:highlight w:val="none"/>
-          <w:u w:val="single"/>
-          <w:shd w:val="clear" w:color="auto" w:fill="auto"/>
-        </w:rPr>
-      </w:r>
-      <w:r>
-        <w:rPr>
-          <w:rFonts w:ascii="Times New Roman" w:hAnsi="Times New Roman" w:eastAsia="Times New Roman" w:cs="Times New Roman"/>
-          <w:color w:val="auto"/>
-          <w:spacing w:val="0"/>
-          <w:position w:val="0"/>
           <w:sz w:val="24"/>
           <w:szCs w:val="24"/>
         </w:rPr>
       </w:r>
-      <w:r>
-        <w:rPr>
-          <w:rFonts w:ascii="Times New Roman" w:hAnsi="Times New Roman" w:eastAsia="Times New Roman" w:cs="Times New Roman"/>
-          <w:color w:val="auto"/>
-          <w:spacing w:val="0"/>
-          <w:position w:val="0"/>
-          <w:sz w:val="24"/>
-          <w:szCs w:val="24"/>
-        </w:rPr>
-      </w:r>
-    </w:p>
-    <w:p>
-      <w:pPr>
-        <w:pBdr/>
-        <w:spacing w:after="160" w:before="0" w:line="279" w:lineRule="auto"/>
-        <w:ind w:right="0" w:firstLine="0" w:left="0"/>
-        <w:jc w:val="center"/>
-        <w:rPr>
-          <w:rFonts w:ascii="Times New Roman" w:hAnsi="Times New Roman" w:eastAsia="Times New Roman" w:cs="Times New Roman"/>
-          <w:color w:val="000000"/>
-          <w:spacing w:val="0"/>
-          <w:position w:val="0"/>
-          <w:sz w:val="20"/>
-          <w:szCs w:val="20"/>
-          <w:highlight w:val="none"/>
-          <w:u w:val="single"/>
-          <w:shd w:val="clear" w:color="auto" w:fill="auto"/>
-        </w:rPr>
-      </w:pPr>
-      <w:r>
-        <w:rPr>
-          <w:rFonts w:ascii="Times New Roman" w:hAnsi="Times New Roman" w:eastAsia="Times New Roman" w:cs="Times New Roman"/>
-          <w:color w:val="000000"/>
-          <w:spacing w:val="0"/>
-          <w:position w:val="0"/>
-          <w:sz w:val="20"/>
-          <w:u w:val="none"/>
-          <w:shd w:val="clear" w:color="auto" w:fill="auto"/>
-        </w:rPr>
-      </w:r>
-      <w:r>
-        <w:rPr>
-          <w:rFonts w:ascii="Times New Roman" w:hAnsi="Times New Roman" w:eastAsia="Times New Roman" w:cs="Times New Roman"/>
-          <w:color w:val="000000"/>
-          <w:spacing w:val="0"/>
-          <w:position w:val="0"/>
-          <w:sz w:val="24"/>
-          <w:u w:val="single"/>
-          <w:shd w:val="clear" w:color="auto" w:fill="auto"/>
-        </w:rPr>
-        <w:t xml:space="preserve">Mesto i datum izdavanja </w:t>
-      </w:r>
-      <w:r>
-        <w:rPr>
-          <w:rFonts w:ascii="Times New Roman" w:hAnsi="Times New Roman" w:eastAsia="Times New Roman" w:cs="Times New Roman"/>
-          <w:color w:val="000000"/>
-          <w:spacing w:val="0"/>
-          <w:position w:val="0"/>
-          <w:sz w:val="24"/>
-          <w:u w:val="single"/>
-          <w:shd w:val="clear" w:color="auto" w:fill="auto"/>
-        </w:rPr>
-        <w:t xml:space="preserve">avansa</w:t>
-      </w:r>
-      <w:r>
-        <w:rPr>
-          <w:rFonts w:ascii="Times New Roman" w:hAnsi="Times New Roman" w:eastAsia="Times New Roman" w:cs="Times New Roman"/>
-          <w:color w:val="000000"/>
-          <w:spacing w:val="0"/>
-          <w:position w:val="0"/>
-          <w:sz w:val="24"/>
-          <w:u w:val="single"/>
-          <w:shd w:val="clear" w:color="auto" w:fill="auto"/>
-        </w:rPr>
-        <w:t xml:space="preserve">: Beograd, {datumIzdavanjaRacuna}</w:t>
-      </w:r>
-      <w:r>
-        <w:rPr>
-          <w:rFonts w:ascii="Times New Roman" w:hAnsi="Times New Roman" w:eastAsia="Times New Roman" w:cs="Times New Roman"/>
-          <w:color w:val="000000"/>
-          <w:spacing w:val="0"/>
-          <w:position w:val="0"/>
-          <w:sz w:val="20"/>
-          <w:szCs w:val="20"/>
-          <w:highlight w:val="none"/>
-          <w:u w:val="single"/>
-          <w:shd w:val="clear" w:color="auto" w:fill="auto"/>
-        </w:rPr>
-      </w:r>
-      <w:r>
-        <w:rPr>
-          <w:rFonts w:ascii="Times New Roman" w:hAnsi="Times New Roman" w:eastAsia="Times New Roman" w:cs="Times New Roman"/>
-          <w:color w:val="000000"/>
-          <w:spacing w:val="0"/>
-          <w:position w:val="0"/>
-          <w:sz w:val="20"/>
-          <w:szCs w:val="20"/>
-          <w:highlight w:val="none"/>
-          <w:u w:val="single"/>
-          <w:shd w:val="clear" w:color="auto" w:fill="auto"/>
-        </w:rPr>
-      </w:r>
-    </w:p>
-    <w:p>
-      <w:pPr>
-        <w:pBdr/>
-        <w:spacing/>
-        <w:ind/>
-        <w:rPr/>
-      </w:pPr>
-      <w:r/>
-      <w:r/>
     </w:p>
     <w:sectPr>
       <w:footnotePr/>

</xml_diff>

<commit_message>
Update templates to work with new racun model desing
</commit_message>
<xml_diff>
--- a/ied-be/src/templates/avansniRacun.docx
+++ b/ied-be/src/templates/avansniRacun.docx
@@ -618,6 +618,17 @@
           <w:shd w:val="clear" w:color="auto" w:fill="auto"/>
         </w:rPr>
         <w:t xml:space="preserve">Osnov za avans: Kotizacija za obuku</w:t>
+      </w:r>
+      <w:r>
+        <w:rPr>
+          <w:rFonts w:ascii="Times New Roman" w:hAnsi="Times New Roman" w:eastAsia="Times New Roman" w:cs="Times New Roman"/>
+          <w:color w:val="auto"/>
+          <w:spacing w:val="0"/>
+          <w:position w:val="0"/>
+          <w:sz w:val="24"/>
+          <w:szCs w:val="24"/>
+          <w:shd w:val="clear" w:color="auto" w:fill="auto"/>
+        </w:rPr>
       </w:r>
       <w:r>
         <w:rPr>
@@ -1147,7 +1158,34 @@
                 <w:u w:val="single"/>
                 <w:shd w:val="clear" w:color="auto" w:fill="auto"/>
               </w:rPr>
-              <w:t xml:space="preserve">{#seminar}</w:t>
+              <w:t xml:space="preserve">{#</w:t>
+            </w:r>
+            <w:r>
+              <w:rPr>
+                <w:rFonts w:ascii="Times New Roman" w:hAnsi="Times New Roman" w:eastAsia="Times New Roman" w:cs="Times New Roman"/>
+                <w:color w:val="000000"/>
+                <w:spacing w:val="0"/>
+                <w:position w:val="0"/>
+                <w:sz w:val="24"/>
+                <w:szCs w:val="24"/>
+                <w:u w:val="single"/>
+                <w:shd w:val="clear" w:color="auto" w:fill="auto"/>
+              </w:rPr>
+              <w:t xml:space="preserve">calculations</w:t>
+            </w:r>
+            <w:r/>
+            <w:r>
+              <w:rPr>
+                <w:rFonts w:ascii="Times New Roman" w:hAnsi="Times New Roman" w:eastAsia="Times New Roman" w:cs="Times New Roman"/>
+                <w:color w:val="000000"/>
+                <w:spacing w:val="0"/>
+                <w:position w:val="0"/>
+                <w:sz w:val="24"/>
+                <w:szCs w:val="24"/>
+                <w:u w:val="single"/>
+                <w:shd w:val="clear" w:color="auto" w:fill="auto"/>
+              </w:rPr>
+              <w:t xml:space="preserve">}</w:t>
             </w:r>
             <w:r>
               <w:rPr>
@@ -1516,64 +1554,6 @@
         <w:jc w:val="left"/>
         <w:rPr>
           <w:rFonts w:ascii="Times New Roman" w:hAnsi="Times New Roman" w:eastAsia="Times New Roman" w:cs="Times New Roman"/>
-          <w:b/>
-          <w:color w:val="000000"/>
-          <w:spacing w:val="0"/>
-          <w:position w:val="0"/>
-          <w:sz w:val="24"/>
-          <w:szCs w:val="24"/>
-          <w:u w:val="single"/>
-          <w:shd w:val="clear" w:color="auto" w:fill="auto"/>
-        </w:rPr>
-      </w:pPr>
-      <w:r>
-        <w:rPr>
-          <w:rFonts w:ascii="Times New Roman" w:hAnsi="Times New Roman" w:eastAsia="Times New Roman" w:cs="Times New Roman"/>
-          <w:b/>
-          <w:color w:val="000000"/>
-          <w:spacing w:val="0"/>
-          <w:position w:val="0"/>
-          <w:sz w:val="24"/>
-          <w:szCs w:val="24"/>
-          <w:u w:val="single"/>
-          <w:shd w:val="clear" w:color="auto" w:fill="auto"/>
-        </w:rPr>
-      </w:r>
-      <w:r>
-        <w:rPr>
-          <w:rFonts w:ascii="Times New Roman" w:hAnsi="Times New Roman" w:eastAsia="Times New Roman" w:cs="Times New Roman"/>
-          <w:b/>
-          <w:color w:val="000000"/>
-          <w:spacing w:val="0"/>
-          <w:position w:val="0"/>
-          <w:sz w:val="24"/>
-          <w:szCs w:val="24"/>
-          <w:u w:val="single"/>
-          <w:shd w:val="clear" w:color="auto" w:fill="auto"/>
-        </w:rPr>
-      </w:r>
-      <w:r>
-        <w:rPr>
-          <w:rFonts w:ascii="Times New Roman" w:hAnsi="Times New Roman" w:eastAsia="Times New Roman" w:cs="Times New Roman"/>
-          <w:b/>
-          <w:color w:val="000000"/>
-          <w:spacing w:val="0"/>
-          <w:position w:val="0"/>
-          <w:sz w:val="24"/>
-          <w:szCs w:val="24"/>
-          <w:u w:val="single"/>
-          <w:shd w:val="clear" w:color="auto" w:fill="auto"/>
-        </w:rPr>
-      </w:r>
-    </w:p>
-    <w:p>
-      <w:pPr>
-        <w:pBdr/>
-        <w:spacing w:after="160" w:before="0" w:line="279" w:lineRule="auto"/>
-        <w:ind w:right="0" w:firstLine="0" w:left="0"/>
-        <w:jc w:val="left"/>
-        <w:rPr>
-          <w:rFonts w:ascii="Times New Roman" w:hAnsi="Times New Roman" w:eastAsia="Times New Roman" w:cs="Times New Roman"/>
           <w:sz w:val="24"/>
           <w:szCs w:val="24"/>
         </w:rPr>
@@ -1794,14 +1774,14 @@
       </w:r>
       <w:r>
         <w:rPr>
-          <w:rFonts w:ascii="Times New Roman" w:hAnsi="Times New Roman" w:eastAsia="Times New Roman" w:cs="Times New Roman"/>
+          <w:rFonts w:ascii="Times New Roman" w:hAnsi="Times New Roman" w:cs="Times New Roman"/>
           <w:sz w:val="24"/>
           <w:szCs w:val="24"/>
         </w:rPr>
       </w:r>
       <w:r>
         <w:rPr>
-          <w:rFonts w:ascii="Times New Roman" w:hAnsi="Times New Roman" w:cs="Times New Roman"/>
+          <w:rFonts w:ascii="Times New Roman" w:hAnsi="Times New Roman" w:eastAsia="Times New Roman" w:cs="Times New Roman"/>
           <w:sz w:val="24"/>
           <w:szCs w:val="24"/>
         </w:rPr>
@@ -1835,7 +1815,14 @@
           <w:szCs w:val="24"/>
         </w:rPr>
       </w:r>
-      <w:r/>
+      <w:r>
+        <w:rPr>
+          <w:rFonts w:ascii="Times New Roman" w:hAnsi="Times New Roman" w:eastAsia="Times New Roman" w:cs="Times New Roman"/>
+          <w:sz w:val="24"/>
+          <w:szCs w:val="24"/>
+          <w:highlight w:val="none"/>
+        </w:rPr>
+      </w:r>
     </w:p>
     <w:p>
       <w:pPr>
@@ -1864,6 +1851,13 @@
           <w:szCs w:val="24"/>
         </w:rPr>
       </w:r>
+      <w:r>
+        <w:rPr>
+          <w:rFonts w:ascii="Times New Roman" w:hAnsi="Times New Roman" w:cs="Times New Roman"/>
+          <w:sz w:val="24"/>
+          <w:szCs w:val="24"/>
+        </w:rPr>
+      </w:r>
     </w:p>
     <w:p>
       <w:pPr>
@@ -1894,6 +1888,13 @@
       <w:r>
         <w:rPr>
           <w:rFonts w:ascii="Times New Roman" w:hAnsi="Times New Roman" w:eastAsia="Times New Roman" w:cs="Times New Roman"/>
+          <w:sz w:val="24"/>
+          <w:szCs w:val="24"/>
+        </w:rPr>
+      </w:r>
+      <w:r>
+        <w:rPr>
+          <w:rFonts w:ascii="Times New Roman" w:hAnsi="Times New Roman" w:cs="Times New Roman"/>
           <w:b/>
           <w:bCs/>
           <w:color w:val="000000"/>
@@ -1902,14 +1903,6 @@
           <w:sz w:val="24"/>
           <w:szCs w:val="24"/>
           <w:u w:val="single"/>
-          <w:shd w:val="clear" w:color="auto" w:fill="auto"/>
-        </w:rPr>
-      </w:r>
-      <w:r>
-        <w:rPr>
-          <w:rFonts w:ascii="Times New Roman" w:hAnsi="Times New Roman" w:eastAsia="Times New Roman" w:cs="Times New Roman"/>
-          <w:sz w:val="24"/>
-          <w:szCs w:val="24"/>
         </w:rPr>
       </w:r>
     </w:p>

</xml_diff>